<commit_message>
Updated instructions to include adding action and watch points.
</commit_message>
<xml_diff>
--- a/instructions_2017_09_29c.docx
+++ b/instructions_2017_09_29c.docx
@@ -1,6 +1,6 @@
 
 <file path=word/document.xml><?xml version="1.0" encoding="utf-8"?>
-<w:document xmlns:wpc="http://schemas.microsoft.com/office/word/2010/wordprocessingCanvas" xmlns:cx="http://schemas.microsoft.com/office/drawing/2014/chartex" xmlns:cx1="http://schemas.microsoft.com/office/drawing/2015/9/8/chartex" xmlns:cx2="http://schemas.microsoft.com/office/drawing/2015/10/21/chartex" xmlns:cx3="http://schemas.microsoft.com/office/drawing/2016/5/9/chartex" xmlns:cx4="http://schemas.microsoft.com/office/drawing/2016/5/10/chartex" xmlns:cx5="http://schemas.microsoft.com/office/drawing/2016/5/11/chartex" xmlns:cx6="http://schemas.microsoft.com/office/drawing/2016/5/12/chartex" xmlns:cx7="http://schemas.microsoft.com/office/drawing/2016/5/13/chartex" xmlns:cx8="http://schemas.microsoft.com/office/drawing/2016/5/14/chartex" xmlns:mc="http://schemas.openxmlformats.org/markup-compatibility/2006" xmlns:aink="http://schemas.microsoft.com/office/drawing/2016/ink" xmlns:am3d="http://schemas.microsoft.com/office/drawing/2017/model3d" xmlns:o="urn:schemas-microsoft-com:office:office" xmlns:r="http://schemas.openxmlformats.org/officeDocument/2006/relationships" xmlns:m="http://schemas.openxmlformats.org/officeDocument/2006/math" xmlns:v="urn:schemas-microsoft-com:vml" xmlns:wp14="http://schemas.microsoft.com/office/word/2010/wordprocessingDrawing" xmlns:wp="http://schemas.openxmlformats.org/drawingml/2006/wordprocessingDrawing" xmlns:w10="urn:schemas-microsoft-com:office:word" xmlns:w="http://schemas.openxmlformats.org/wordprocessingml/2006/main" xmlns:w14="http://schemas.microsoft.com/office/word/2010/wordml" xmlns:w15="http://schemas.microsoft.com/office/word/2012/wordml" xmlns:w16cid="http://schemas.microsoft.com/office/word/2016/wordml/cid" xmlns:w16se="http://schemas.microsoft.com/office/word/2015/wordml/symex" xmlns:wpg="http://schemas.microsoft.com/office/word/2010/wordprocessingGroup" xmlns:wpi="http://schemas.microsoft.com/office/word/2010/wordprocessingInk" xmlns:wne="http://schemas.microsoft.com/office/word/2006/wordml" xmlns:wps="http://schemas.microsoft.com/office/word/2010/wordprocessingShape" mc:Ignorable="w14 w15 w16se w16cid wp14">
+<w:document xmlns:wpc="http://schemas.microsoft.com/office/word/2010/wordprocessingCanvas" xmlns:mc="http://schemas.openxmlformats.org/markup-compatibility/2006" xmlns:o="urn:schemas-microsoft-com:office:office" xmlns:r="http://schemas.openxmlformats.org/officeDocument/2006/relationships" xmlns:m="http://schemas.openxmlformats.org/officeDocument/2006/math" xmlns:v="urn:schemas-microsoft-com:vml" xmlns:wp14="http://schemas.microsoft.com/office/word/2010/wordprocessingDrawing" xmlns:wp="http://schemas.openxmlformats.org/drawingml/2006/wordprocessingDrawing" xmlns:w10="urn:schemas-microsoft-com:office:word" xmlns:w="http://schemas.openxmlformats.org/wordprocessingml/2006/main" xmlns:w14="http://schemas.microsoft.com/office/word/2010/wordml" xmlns:w15="http://schemas.microsoft.com/office/word/2012/wordml" xmlns:wpg="http://schemas.microsoft.com/office/word/2010/wordprocessingGroup" xmlns:wpi="http://schemas.microsoft.com/office/word/2010/wordprocessingInk" xmlns:wne="http://schemas.microsoft.com/office/word/2006/wordml" xmlns:wps="http://schemas.microsoft.com/office/word/2010/wordprocessingShape" mc:Ignorable="w14 w15 wp14">
   <w:body>
     <w:p>
       <w:pPr>
@@ -263,11 +263,11 @@
       </w:r>
       <w:proofErr w:type="gramStart"/>
       <w:r>
-        <w:t>the ”Storage</w:t>
+        <w:t>the ”</w:t>
       </w:r>
       <w:proofErr w:type="gramEnd"/>
       <w:r>
-        <w:t xml:space="preserve"> Tree” area under</w:t>
+        <w:t>Storage Tree” area under</w:t>
       </w:r>
       <w:r>
         <w:t xml:space="preserve"> </w:t>
@@ -315,15 +315,7 @@
         <w:t xml:space="preserve">select the little icon of a disc </w:t>
       </w:r>
       <w:r>
-        <w:t xml:space="preserve">there, then “Choose Virtual </w:t>
-      </w:r>
-      <w:proofErr w:type="gramStart"/>
-      <w:r>
-        <w:t>optical</w:t>
-      </w:r>
-      <w:proofErr w:type="gramEnd"/>
-      <w:r>
-        <w:t xml:space="preserve"> Disk File” </w:t>
+        <w:t xml:space="preserve">there, then “Choose Virtual optical Disk File” </w:t>
       </w:r>
       <w:r>
         <w:t>and select the Ubuntu .</w:t>
@@ -570,8 +562,16 @@
         <w:rPr>
           <w:b/>
         </w:rPr>
-        <w:t xml:space="preserve"> apt-get install git</w:t>
-      </w:r>
+        <w:t xml:space="preserve"> apt-get install </w:t>
+      </w:r>
+      <w:proofErr w:type="spellStart"/>
+      <w:r>
+        <w:rPr>
+          <w:b/>
+        </w:rPr>
+        <w:t>git</w:t>
+      </w:r>
+      <w:proofErr w:type="spellEnd"/>
     </w:p>
     <w:p>
       <w:pPr>
@@ -823,53 +823,21 @@
           <w:b/>
           <w:color w:val="FF0000"/>
         </w:rPr>
-        <w:t xml:space="preserve">(Note the </w:t>
-      </w:r>
-      <w:proofErr w:type="gramStart"/>
+        <w:t>(Note the first . is n</w:t>
+      </w:r>
       <w:r>
         <w:rPr>
           <w:b/>
           <w:color w:val="FF0000"/>
         </w:rPr>
-        <w:t>first .</w:t>
-      </w:r>
-      <w:proofErr w:type="gramEnd"/>
+        <w:t>ot a typo</w:t>
+      </w:r>
       <w:r>
         <w:rPr>
           <w:b/>
           <w:color w:val="FF0000"/>
         </w:rPr>
-        <w:t xml:space="preserve"> is n</w:t>
-      </w:r>
-      <w:r>
-        <w:rPr>
-          <w:b/>
-          <w:color w:val="FF0000"/>
-        </w:rPr>
-        <w:t>ot a typo</w:t>
-      </w:r>
-      <w:r>
-        <w:rPr>
-          <w:b/>
-          <w:color w:val="FF0000"/>
-        </w:rPr>
-        <w:t xml:space="preserve">, it </w:t>
-      </w:r>
-      <w:proofErr w:type="gramStart"/>
-      <w:r>
-        <w:rPr>
-          <w:b/>
-          <w:color w:val="FF0000"/>
-        </w:rPr>
-        <w:t>is .</w:t>
-      </w:r>
-      <w:proofErr w:type="gramEnd"/>
-      <w:r>
-        <w:rPr>
-          <w:b/>
-          <w:color w:val="FF0000"/>
-        </w:rPr>
-        <w:t xml:space="preserve"> ./setvars.sh NOT ./setvars.sh)</w:t>
+        <w:t>, it is . ./setvars.sh NOT ./setvars.sh)</w:t>
       </w:r>
     </w:p>
     <w:p>
@@ -1150,15 +1118,7 @@
         </w:numPr>
       </w:pPr>
       <w:r>
-        <w:t xml:space="preserve">bash </w:t>
-      </w:r>
-      <w:proofErr w:type="gramStart"/>
-      <w:r>
-        <w:t>&lt;(</w:t>
-      </w:r>
-      <w:proofErr w:type="gramEnd"/>
-      <w:r>
-        <w:t>\curl -</w:t>
+        <w:t>bash &lt;(\curl -</w:t>
       </w:r>
       <w:proofErr w:type="spellStart"/>
       <w:r>
@@ -1275,14 +1235,7 @@
         <w:rPr>
           <w:b/>
         </w:rPr>
-        <w:t>source ~</w:t>
-      </w:r>
-      <w:proofErr w:type="gramStart"/>
-      <w:r>
-        <w:rPr>
-          <w:b/>
-        </w:rPr>
-        <w:t>/.</w:t>
+        <w:t>source ~/.</w:t>
       </w:r>
       <w:proofErr w:type="spellStart"/>
       <w:r>
@@ -1292,7 +1245,6 @@
         <w:t>bashrc</w:t>
       </w:r>
       <w:proofErr w:type="spellEnd"/>
-      <w:proofErr w:type="gramEnd"/>
     </w:p>
     <w:p>
       <w:pPr>
@@ -1349,7 +1301,15 @@
         </w:numPr>
       </w:pPr>
       <w:r>
-        <w:t xml:space="preserve">Replace the config directory from </w:t>
+        <w:t xml:space="preserve">Replace the </w:t>
+      </w:r>
+      <w:proofErr w:type="spellStart"/>
+      <w:r>
+        <w:t>config</w:t>
+      </w:r>
+      <w:proofErr w:type="spellEnd"/>
+      <w:r>
+        <w:t xml:space="preserve"> directory from </w:t>
       </w:r>
       <w:proofErr w:type="spellStart"/>
       <w:r>
@@ -1357,7 +1317,15 @@
       </w:r>
       <w:proofErr w:type="spellEnd"/>
       <w:r>
-        <w:t xml:space="preserve"> with the config directory from the </w:t>
+        <w:t xml:space="preserve"> with the </w:t>
+      </w:r>
+      <w:proofErr w:type="spellStart"/>
+      <w:r>
+        <w:t>config</w:t>
+      </w:r>
+      <w:proofErr w:type="spellEnd"/>
+      <w:r>
+        <w:t xml:space="preserve"> directory from the </w:t>
       </w:r>
       <w:proofErr w:type="spellStart"/>
       <w:r>
@@ -1416,8 +1384,16 @@
         <w:rPr>
           <w:b/>
         </w:rPr>
-        <w:t>/config</w:t>
-      </w:r>
+        <w:t>/</w:t>
+      </w:r>
+      <w:proofErr w:type="spellStart"/>
+      <w:r>
+        <w:rPr>
+          <w:b/>
+        </w:rPr>
+        <w:t>config</w:t>
+      </w:r>
+      <w:proofErr w:type="spellEnd"/>
     </w:p>
     <w:p>
       <w:pPr>
@@ -1465,7 +1441,21 @@
         <w:rPr>
           <w:b/>
         </w:rPr>
-        <w:t>/config ~/</w:t>
+        <w:t>/</w:t>
+      </w:r>
+      <w:proofErr w:type="spellStart"/>
+      <w:r>
+        <w:rPr>
+          <w:b/>
+        </w:rPr>
+        <w:t>config</w:t>
+      </w:r>
+      <w:proofErr w:type="spellEnd"/>
+      <w:r>
+        <w:rPr>
+          <w:b/>
+        </w:rPr>
+        <w:t xml:space="preserve"> ~/</w:t>
       </w:r>
       <w:proofErr w:type="spellStart"/>
       <w:r>
@@ -1643,15 +1633,7 @@
       </w:pPr>
       <w:r>
         <w:lastRenderedPageBreak/>
-        <w:t xml:space="preserve">Open the Command </w:t>
-      </w:r>
-      <w:proofErr w:type="gramStart"/>
-      <w:r>
-        <w:t>And</w:t>
-      </w:r>
-      <w:proofErr w:type="gramEnd"/>
-      <w:r>
-        <w:t xml:space="preserve"> Telemetry Server</w:t>
+        <w:t>Open the Command And Telemetry Server</w:t>
       </w:r>
     </w:p>
     <w:p>
@@ -1829,16 +1811,8 @@
         <w:rPr>
           <w:b/>
         </w:rPr>
-        <w:t xml:space="preserve">git </w:t>
-      </w:r>
-      <w:proofErr w:type="gramStart"/>
-      <w:r>
-        <w:rPr>
-          <w:b/>
-        </w:rPr>
-        <w:t>pull</w:t>
-      </w:r>
-      <w:proofErr w:type="gramEnd"/>
+        <w:t>git pull</w:t>
+      </w:r>
     </w:p>
     <w:p>
       <w:pPr>
@@ -1886,20 +1860,3763 @@
         <w:rPr>
           <w:b/>
         </w:rPr>
-        <w:t>/config ~/cfs_demo/config</w:t>
+        <w:t>/</w:t>
+      </w:r>
+      <w:proofErr w:type="spellStart"/>
+      <w:r>
+        <w:rPr>
+          <w:b/>
+        </w:rPr>
+        <w:t>config</w:t>
+      </w:r>
+      <w:proofErr w:type="spellEnd"/>
+      <w:r>
+        <w:rPr>
+          <w:b/>
+        </w:rPr>
+        <w:t xml:space="preserve"> ~/</w:t>
+      </w:r>
+      <w:proofErr w:type="spellStart"/>
+      <w:r>
+        <w:rPr>
+          <w:b/>
+        </w:rPr>
+        <w:t>cfs_demo</w:t>
+      </w:r>
+      <w:proofErr w:type="spellEnd"/>
+      <w:r>
+        <w:rPr>
+          <w:b/>
+        </w:rPr>
+        <w:t>/</w:t>
+      </w:r>
+      <w:proofErr w:type="spellStart"/>
+      <w:r>
+        <w:rPr>
+          <w:b/>
+        </w:rPr>
+        <w:t>config</w:t>
+      </w:r>
+      <w:proofErr w:type="spellEnd"/>
+    </w:p>
+    <w:p/>
+    <w:p>
+      <w:r>
+        <w:t>That’s it. Your directories will now be refreshed with the latest set of information.</w:t>
+      </w:r>
+      <w:r>
+        <w:t xml:space="preserve"> Remember, if any of the COSMOS config files have changed, </w:t>
+      </w:r>
+    </w:p>
+    <w:p/>
+    <w:p>
+      <w:pPr>
+        <w:pStyle w:val="Heading1"/>
+      </w:pPr>
+      <w:r>
+        <w:t xml:space="preserve">Adding </w:t>
+      </w:r>
+      <w:proofErr w:type="spellStart"/>
+      <w:r>
+        <w:t>Watchpoints</w:t>
+      </w:r>
+      <w:proofErr w:type="spellEnd"/>
+      <w:r>
+        <w:t xml:space="preserve"> and Actions</w:t>
+      </w:r>
+    </w:p>
+    <w:p/>
+    <w:p>
+      <w:r>
+        <w:t xml:space="preserve">In class, we talked about autonomy in space systems being represented as an IF…..THEN condition. The way this </w:t>
+      </w:r>
+      <w:proofErr w:type="gramStart"/>
+      <w:r>
+        <w:t>is represented</w:t>
+      </w:r>
+      <w:proofErr w:type="gramEnd"/>
+      <w:r>
+        <w:t xml:space="preserve"> in the CFS flight software is with an application called the “Limit Checker” (LC). We will not be going into the full feature set of the LC app because we </w:t>
+      </w:r>
+      <w:proofErr w:type="gramStart"/>
+      <w:r>
+        <w:t>don’t</w:t>
+      </w:r>
+      <w:proofErr w:type="gramEnd"/>
+      <w:r>
+        <w:t xml:space="preserve"> need to in order to accomplish this practicum. </w:t>
+      </w:r>
+      <w:proofErr w:type="gramStart"/>
+      <w:r>
+        <w:t>So</w:t>
+      </w:r>
+      <w:proofErr w:type="gramEnd"/>
+      <w:r>
+        <w:t xml:space="preserve"> what follows is a useful but simplified version of how this all works.</w:t>
+      </w:r>
+    </w:p>
+    <w:p/>
+    <w:p>
+      <w:r>
+        <w:t xml:space="preserve">In the LC app, </w:t>
+      </w:r>
+      <w:r>
+        <w:t>the IF….</w:t>
+      </w:r>
+      <w:proofErr w:type="gramStart"/>
+      <w:r>
+        <w:t>THEN  statement</w:t>
+      </w:r>
+      <w:proofErr w:type="gramEnd"/>
+      <w:r>
+        <w:t xml:space="preserve"> is formulated as:</w:t>
+      </w:r>
+    </w:p>
+    <w:p/>
+    <w:p>
+      <w:pPr>
+        <w:rPr>
+          <w:color w:val="FF0000"/>
+        </w:rPr>
+      </w:pPr>
+      <w:r>
+        <w:t xml:space="preserve">IF </w:t>
+      </w:r>
+      <w:r>
+        <w:rPr>
+          <w:color w:val="FF0000"/>
+        </w:rPr>
+        <w:t>Conditions</w:t>
+      </w:r>
+      <w:r>
+        <w:rPr>
+          <w:color w:val="FF0000"/>
+        </w:rPr>
+        <w:t xml:space="preserve"> </w:t>
+      </w:r>
+      <w:r>
+        <w:t xml:space="preserve">THEN </w:t>
+      </w:r>
+      <w:r>
+        <w:rPr>
+          <w:color w:val="FF0000"/>
+        </w:rPr>
+        <w:t>Actions</w:t>
+      </w:r>
+    </w:p>
+    <w:p/>
+    <w:p>
+      <w:r>
+        <w:t xml:space="preserve">Where </w:t>
+      </w:r>
+      <w:r>
+        <w:rPr>
+          <w:b/>
+        </w:rPr>
+        <w:t>Conditions</w:t>
+      </w:r>
+      <w:r>
+        <w:t xml:space="preserve"> is a series of logical statements such </w:t>
+      </w:r>
+      <w:proofErr w:type="gramStart"/>
+      <w:r>
+        <w:t>as :</w:t>
+      </w:r>
+      <w:proofErr w:type="gramEnd"/>
+    </w:p>
+    <w:p>
+      <w:r>
+        <w:t>(Condition1 AND Condition2) OR (Condition 3)</w:t>
+      </w:r>
+    </w:p>
+    <w:p>
+      <w:proofErr w:type="gramStart"/>
+      <w:r>
+        <w:t>And</w:t>
+      </w:r>
+      <w:proofErr w:type="gramEnd"/>
+      <w:r>
+        <w:t xml:space="preserve"> </w:t>
+      </w:r>
+      <w:r>
+        <w:rPr>
+          <w:b/>
+        </w:rPr>
+        <w:t>Actions</w:t>
+      </w:r>
+      <w:r>
+        <w:t xml:space="preserve"> is a command to run when the conditions evaluate to TRUE, such as:</w:t>
+      </w:r>
+    </w:p>
+    <w:p>
+      <w:r>
+        <w:t>SET_CAP_B_ACTIVE</w:t>
+      </w:r>
+    </w:p>
+    <w:p/>
+    <w:p>
+      <w:r>
+        <w:lastRenderedPageBreak/>
+        <w:t>So, to use the limit check, we need to:</w:t>
+      </w:r>
+    </w:p>
+    <w:p>
+      <w:pPr>
+        <w:pStyle w:val="ListParagraph"/>
+        <w:numPr>
+          <w:ilvl w:val="0"/>
+          <w:numId w:val="12"/>
+        </w:numPr>
+      </w:pPr>
+      <w:r>
+        <w:t xml:space="preserve">Define the individual conditions (Condition1, Condition2, </w:t>
+      </w:r>
+      <w:proofErr w:type="spellStart"/>
+      <w:r>
+        <w:t>etc</w:t>
+      </w:r>
+      <w:proofErr w:type="spellEnd"/>
+      <w:r>
+        <w:t>…)</w:t>
+      </w:r>
+    </w:p>
+    <w:p>
+      <w:pPr>
+        <w:pStyle w:val="ListParagraph"/>
+        <w:numPr>
+          <w:ilvl w:val="1"/>
+          <w:numId w:val="12"/>
+        </w:numPr>
+      </w:pPr>
+      <w:r>
+        <w:t>The LC calls these conditions “</w:t>
+      </w:r>
+      <w:proofErr w:type="spellStart"/>
+      <w:r>
+        <w:t>watchpoints</w:t>
+      </w:r>
+      <w:proofErr w:type="spellEnd"/>
+      <w:r>
+        <w:t>”</w:t>
+      </w:r>
+    </w:p>
+    <w:p>
+      <w:pPr>
+        <w:pStyle w:val="ListParagraph"/>
+        <w:numPr>
+          <w:ilvl w:val="1"/>
+          <w:numId w:val="12"/>
+        </w:numPr>
+      </w:pPr>
+      <w:r>
+        <w:t xml:space="preserve">A </w:t>
+      </w:r>
+      <w:proofErr w:type="spellStart"/>
+      <w:r>
+        <w:t>watchpoint</w:t>
+      </w:r>
+      <w:proofErr w:type="spellEnd"/>
+      <w:r>
+        <w:t xml:space="preserve"> is a data value, a threshold, and how long the threshold has to </w:t>
+      </w:r>
+      <w:proofErr w:type="gramStart"/>
+      <w:r>
+        <w:t>be violated</w:t>
+      </w:r>
+      <w:proofErr w:type="gramEnd"/>
+      <w:r>
+        <w:t xml:space="preserve"> in order for the condition to be considered active.</w:t>
+      </w:r>
+    </w:p>
+    <w:p>
+      <w:pPr>
+        <w:pStyle w:val="ListParagraph"/>
+        <w:numPr>
+          <w:ilvl w:val="1"/>
+          <w:numId w:val="12"/>
+        </w:numPr>
+      </w:pPr>
+      <w:r>
+        <w:t xml:space="preserve">In </w:t>
+      </w:r>
+      <w:proofErr w:type="spellStart"/>
+      <w:r>
+        <w:t>watchpoint</w:t>
+      </w:r>
+      <w:proofErr w:type="spellEnd"/>
+      <w:r>
+        <w:t xml:space="preserve"> terminology, if the threshold is violated the </w:t>
+      </w:r>
+      <w:proofErr w:type="spellStart"/>
+      <w:r>
+        <w:t>watchpoint</w:t>
+      </w:r>
+      <w:proofErr w:type="spellEnd"/>
+      <w:r>
+        <w:t xml:space="preserve"> is considered to have “failed”</w:t>
+      </w:r>
+    </w:p>
+    <w:p>
+      <w:pPr>
+        <w:pStyle w:val="ListParagraph"/>
+        <w:numPr>
+          <w:ilvl w:val="0"/>
+          <w:numId w:val="12"/>
+        </w:numPr>
+      </w:pPr>
+      <w:r>
+        <w:t xml:space="preserve">Define the </w:t>
+      </w:r>
+      <w:r>
+        <w:t>IF…THEN statement that matches conditions and actions.</w:t>
+      </w:r>
+    </w:p>
+    <w:p>
+      <w:pPr>
+        <w:pStyle w:val="ListParagraph"/>
+        <w:numPr>
+          <w:ilvl w:val="1"/>
+          <w:numId w:val="12"/>
+        </w:numPr>
+      </w:pPr>
+      <w:r>
+        <w:t>The LC calls these “action points”</w:t>
+      </w:r>
+    </w:p>
+    <w:p>
+      <w:pPr>
+        <w:pStyle w:val="ListParagraph"/>
+        <w:numPr>
+          <w:ilvl w:val="1"/>
+          <w:numId w:val="12"/>
+        </w:numPr>
+      </w:pPr>
+      <w:r>
+        <w:t xml:space="preserve">There is a logic expression that incorporates </w:t>
+      </w:r>
+      <w:proofErr w:type="spellStart"/>
+      <w:r>
+        <w:t>watchpoints</w:t>
+      </w:r>
+      <w:proofErr w:type="spellEnd"/>
+    </w:p>
+    <w:p>
+      <w:pPr>
+        <w:pStyle w:val="ListParagraph"/>
+        <w:numPr>
+          <w:ilvl w:val="1"/>
+          <w:numId w:val="12"/>
+        </w:numPr>
+      </w:pPr>
+      <w:r>
+        <w:t>There is a command to run when the logical expression is active.</w:t>
+      </w:r>
+    </w:p>
+    <w:p/>
+    <w:p>
+      <w:r>
+        <w:t xml:space="preserve">Why separate </w:t>
+      </w:r>
+      <w:proofErr w:type="spellStart"/>
+      <w:r>
+        <w:t>watchpoints</w:t>
+      </w:r>
+      <w:proofErr w:type="spellEnd"/>
+      <w:r>
+        <w:t xml:space="preserve"> and action points? Flexibility and avoiding redundancy. For example, we can easily define </w:t>
+      </w:r>
+      <w:proofErr w:type="gramStart"/>
+      <w:r>
+        <w:t>3</w:t>
+      </w:r>
+      <w:proofErr w:type="gramEnd"/>
+      <w:r>
+        <w:t xml:space="preserve"> action points using combinations of just 2 watch points:</w:t>
+      </w:r>
+    </w:p>
+    <w:p/>
+    <w:p>
+      <w:r>
+        <w:t>W1</w:t>
+      </w:r>
+      <w:r>
+        <w:t>:</w:t>
+      </w:r>
+      <w:r>
+        <w:t xml:space="preserve"> </w:t>
+      </w:r>
+      <w:r>
+        <w:t>T</w:t>
+      </w:r>
+      <w:r>
+        <w:t>he condition where “capacitor A charge &gt; 97%”</w:t>
+      </w:r>
+    </w:p>
+    <w:p>
+      <w:r>
+        <w:t>W2</w:t>
+      </w:r>
+      <w:r>
+        <w:t>:</w:t>
+      </w:r>
+      <w:r>
+        <w:t xml:space="preserve"> </w:t>
+      </w:r>
+      <w:r>
+        <w:t>T</w:t>
+      </w:r>
+      <w:r>
+        <w:t>he condition where “</w:t>
+      </w:r>
+      <w:r>
+        <w:t>capacitor B charge &gt;</w:t>
+      </w:r>
+      <w:r>
+        <w:t xml:space="preserve"> 97%”</w:t>
+      </w:r>
+    </w:p>
+    <w:p/>
+    <w:p>
+      <w:r>
+        <w:t xml:space="preserve">We can then define </w:t>
+      </w:r>
+      <w:proofErr w:type="gramStart"/>
+      <w:r>
+        <w:t>3</w:t>
+      </w:r>
+      <w:proofErr w:type="gramEnd"/>
+      <w:r>
+        <w:t xml:space="preserve"> action points:</w:t>
+      </w:r>
+    </w:p>
+    <w:p/>
+    <w:p>
+      <w:r>
+        <w:t>IF (W1) THEN (SET_CAP_B_ACTIVE)</w:t>
+      </w:r>
+    </w:p>
+    <w:p>
+      <w:r>
+        <w:t>IF (W2) THEN (SET_CAP_A_ACTIVE)</w:t>
+      </w:r>
+    </w:p>
+    <w:p>
+      <w:r>
+        <w:t>IF ((W1) AND (W2)) THEN (PANIC)</w:t>
+      </w:r>
+    </w:p>
+    <w:p/>
+    <w:p/>
+    <w:p/>
+    <w:p>
+      <w:pPr>
+        <w:pStyle w:val="Heading2"/>
+      </w:pPr>
+      <w:r>
+        <w:t xml:space="preserve">Adding </w:t>
+      </w:r>
+      <w:proofErr w:type="spellStart"/>
+      <w:r>
+        <w:t>Watchpoints</w:t>
+      </w:r>
+      <w:proofErr w:type="spellEnd"/>
+    </w:p>
+    <w:p/>
+    <w:p>
+      <w:r>
+        <w:t xml:space="preserve">The LC App keeps </w:t>
+      </w:r>
+      <w:proofErr w:type="spellStart"/>
+      <w:r>
+        <w:t>watchpoints</w:t>
+      </w:r>
+      <w:proofErr w:type="spellEnd"/>
+      <w:r>
+        <w:t xml:space="preserve"> in a “table” file. The table is fully populated with entries (all but 1 of which are listed as “LC_WATCH_NOT_USED” and labeled #0, #1, #2, and so on). You will </w:t>
+      </w:r>
+      <w:r>
+        <w:t xml:space="preserve">edit unused entries </w:t>
+      </w:r>
+      <w:r>
+        <w:t xml:space="preserve">to make your own </w:t>
+      </w:r>
+      <w:proofErr w:type="spellStart"/>
+      <w:r>
+        <w:t>watchpoints</w:t>
+      </w:r>
+      <w:proofErr w:type="spellEnd"/>
+      <w:r>
+        <w:t xml:space="preserve">. </w:t>
+      </w:r>
+    </w:p>
+    <w:p/>
+    <w:p>
+      <w:r>
+        <w:t xml:space="preserve">I have added a simple </w:t>
+      </w:r>
+      <w:proofErr w:type="spellStart"/>
+      <w:r>
+        <w:t>watchpoint</w:t>
+      </w:r>
+      <w:proofErr w:type="spellEnd"/>
+      <w:r>
+        <w:t xml:space="preserve"> which says “When Capacitor </w:t>
+      </w:r>
+      <w:proofErr w:type="gramStart"/>
+      <w:r>
+        <w:t>A</w:t>
+      </w:r>
+      <w:proofErr w:type="gramEnd"/>
+      <w:r>
+        <w:t xml:space="preserve"> Charge &gt;= 3”</w:t>
+      </w:r>
+      <w:r>
+        <w:t xml:space="preserve"> and added it as </w:t>
+      </w:r>
+      <w:proofErr w:type="spellStart"/>
+      <w:r>
+        <w:t>watchpoint</w:t>
+      </w:r>
+      <w:proofErr w:type="spellEnd"/>
+      <w:r>
+        <w:t xml:space="preserve"> #0.</w:t>
+      </w:r>
+    </w:p>
+    <w:p/>
+    <w:p>
+      <w:r>
+        <w:t xml:space="preserve">To edit this </w:t>
+      </w:r>
+      <w:proofErr w:type="spellStart"/>
+      <w:r>
+        <w:t>watchpoint</w:t>
+      </w:r>
+      <w:proofErr w:type="spellEnd"/>
+      <w:r>
+        <w:t>, and add your own, follow these instructions:</w:t>
+      </w:r>
+    </w:p>
+    <w:p/>
+    <w:p>
+      <w:pPr>
+        <w:pStyle w:val="ListParagraph"/>
+        <w:numPr>
+          <w:ilvl w:val="0"/>
+          <w:numId w:val="13"/>
+        </w:numPr>
+      </w:pPr>
+      <w:r>
+        <w:t xml:space="preserve">Change directory to where LC keeps the </w:t>
+      </w:r>
+      <w:proofErr w:type="spellStart"/>
+      <w:r>
+        <w:t>watchpoint</w:t>
+      </w:r>
+      <w:proofErr w:type="spellEnd"/>
+      <w:r>
+        <w:t xml:space="preserve"> table</w:t>
+      </w:r>
+    </w:p>
+    <w:p>
+      <w:pPr>
+        <w:pStyle w:val="ListParagraph"/>
+        <w:numPr>
+          <w:ilvl w:val="1"/>
+          <w:numId w:val="13"/>
+        </w:numPr>
+        <w:rPr>
+          <w:b/>
+        </w:rPr>
+      </w:pPr>
+      <w:r>
+        <w:rPr>
+          <w:b/>
+        </w:rPr>
+        <w:t>cd ~/</w:t>
+      </w:r>
+      <w:proofErr w:type="spellStart"/>
+      <w:r>
+        <w:rPr>
+          <w:b/>
+        </w:rPr>
+        <w:t>spacesystems</w:t>
+      </w:r>
+      <w:proofErr w:type="spellEnd"/>
+      <w:r>
+        <w:rPr>
+          <w:b/>
+        </w:rPr>
+        <w:t>/</w:t>
+      </w:r>
+      <w:proofErr w:type="spellStart"/>
+      <w:r>
+        <w:rPr>
+          <w:b/>
+        </w:rPr>
+        <w:t>cfs</w:t>
+      </w:r>
+      <w:proofErr w:type="spellEnd"/>
+      <w:r>
+        <w:rPr>
+          <w:b/>
+        </w:rPr>
+        <w:t>/apps/</w:t>
+      </w:r>
+      <w:proofErr w:type="spellStart"/>
+      <w:r>
+        <w:rPr>
+          <w:b/>
+        </w:rPr>
+        <w:t>lc</w:t>
+      </w:r>
+      <w:proofErr w:type="spellEnd"/>
+      <w:r>
+        <w:rPr>
+          <w:b/>
+        </w:rPr>
+        <w:t>/</w:t>
+      </w:r>
+      <w:proofErr w:type="spellStart"/>
+      <w:r>
+        <w:rPr>
+          <w:b/>
+        </w:rPr>
+        <w:t>fsw</w:t>
+      </w:r>
+      <w:proofErr w:type="spellEnd"/>
+      <w:r>
+        <w:rPr>
+          <w:b/>
+        </w:rPr>
+        <w:t>/tables</w:t>
+      </w:r>
+    </w:p>
+    <w:p>
+      <w:pPr>
+        <w:pStyle w:val="ListParagraph"/>
+        <w:numPr>
+          <w:ilvl w:val="0"/>
+          <w:numId w:val="13"/>
+        </w:numPr>
+      </w:pPr>
+      <w:r>
+        <w:t xml:space="preserve">Edit the </w:t>
+      </w:r>
+      <w:proofErr w:type="spellStart"/>
+      <w:r>
+        <w:t>watchpoint</w:t>
+      </w:r>
+      <w:proofErr w:type="spellEnd"/>
+      <w:r>
+        <w:t xml:space="preserve"> table</w:t>
+      </w:r>
+    </w:p>
+    <w:p>
+      <w:pPr>
+        <w:pStyle w:val="ListParagraph"/>
+        <w:numPr>
+          <w:ilvl w:val="1"/>
+          <w:numId w:val="13"/>
+        </w:numPr>
+        <w:rPr>
+          <w:b/>
+        </w:rPr>
+      </w:pPr>
+      <w:proofErr w:type="spellStart"/>
+      <w:r>
+        <w:rPr>
+          <w:b/>
+        </w:rPr>
+        <w:t>gedit</w:t>
+      </w:r>
+      <w:proofErr w:type="spellEnd"/>
+      <w:r>
+        <w:rPr>
+          <w:b/>
+        </w:rPr>
+        <w:t xml:space="preserve"> </w:t>
+      </w:r>
+      <w:proofErr w:type="spellStart"/>
+      <w:r>
+        <w:rPr>
+          <w:b/>
+        </w:rPr>
+        <w:t>lc_def_wdt.c</w:t>
+      </w:r>
+      <w:proofErr w:type="spellEnd"/>
+    </w:p>
+    <w:p>
+      <w:pPr>
+        <w:pStyle w:val="ListParagraph"/>
+        <w:numPr>
+          <w:ilvl w:val="0"/>
+          <w:numId w:val="13"/>
+        </w:numPr>
+      </w:pPr>
+      <w:r>
+        <w:lastRenderedPageBreak/>
+        <w:t xml:space="preserve">Verify that </w:t>
+      </w:r>
+      <w:proofErr w:type="spellStart"/>
+      <w:r>
+        <w:t>watchpoint</w:t>
+      </w:r>
+      <w:proofErr w:type="spellEnd"/>
+      <w:r>
+        <w:t xml:space="preserve"> #0 exists and is labelled “WHE Example</w:t>
+      </w:r>
+      <w:proofErr w:type="gramStart"/>
+      <w:r>
+        <w:t>”.</w:t>
+      </w:r>
+      <w:proofErr w:type="gramEnd"/>
+      <w:r>
+        <w:t xml:space="preserve"> If not, you need to </w:t>
+      </w:r>
+      <w:r>
+        <w:t xml:space="preserve">exit </w:t>
+      </w:r>
+      <w:proofErr w:type="spellStart"/>
+      <w:r>
+        <w:t>gedit</w:t>
+      </w:r>
+      <w:proofErr w:type="spellEnd"/>
+      <w:r>
+        <w:t xml:space="preserve">, </w:t>
+      </w:r>
+      <w:r>
+        <w:t>pull the latest software from GITHUB</w:t>
+      </w:r>
+      <w:r>
+        <w:t xml:space="preserve"> (with the command below), and re-open in </w:t>
+      </w:r>
+      <w:proofErr w:type="spellStart"/>
+      <w:r>
+        <w:t>gedit</w:t>
+      </w:r>
+      <w:proofErr w:type="spellEnd"/>
+      <w:r>
+        <w:t>.</w:t>
+      </w:r>
+    </w:p>
+    <w:p>
+      <w:pPr>
+        <w:pStyle w:val="ListParagraph"/>
+        <w:numPr>
+          <w:ilvl w:val="1"/>
+          <w:numId w:val="13"/>
+        </w:numPr>
+        <w:rPr>
+          <w:b/>
+        </w:rPr>
+      </w:pPr>
+      <w:proofErr w:type="spellStart"/>
+      <w:r>
+        <w:rPr>
+          <w:b/>
+        </w:rPr>
+        <w:t>git</w:t>
+      </w:r>
+      <w:proofErr w:type="spellEnd"/>
+      <w:r>
+        <w:rPr>
+          <w:b/>
+        </w:rPr>
+        <w:t xml:space="preserve"> pull</w:t>
+      </w:r>
+    </w:p>
+    <w:p>
+      <w:pPr>
+        <w:pStyle w:val="ListParagraph"/>
+        <w:numPr>
+          <w:ilvl w:val="0"/>
+          <w:numId w:val="13"/>
+        </w:numPr>
+      </w:pPr>
+      <w:r>
+        <w:t xml:space="preserve">Update </w:t>
+      </w:r>
+      <w:r>
+        <w:t xml:space="preserve">items #0, #1, #2, </w:t>
+      </w:r>
+      <w:proofErr w:type="spellStart"/>
+      <w:r>
+        <w:t>etc</w:t>
+      </w:r>
+      <w:proofErr w:type="spellEnd"/>
+      <w:r>
+        <w:t xml:space="preserve">… with the </w:t>
+      </w:r>
+      <w:proofErr w:type="spellStart"/>
+      <w:r>
+        <w:t>watchpoints</w:t>
+      </w:r>
+      <w:proofErr w:type="spellEnd"/>
+      <w:r>
+        <w:t xml:space="preserve"> that you want. With the following </w:t>
+      </w:r>
+      <w:proofErr w:type="spellStart"/>
+      <w:r>
+        <w:t>cavats</w:t>
+      </w:r>
+      <w:proofErr w:type="spellEnd"/>
+      <w:r>
+        <w:t>:</w:t>
+      </w:r>
+    </w:p>
+    <w:p>
+      <w:pPr>
+        <w:pStyle w:val="ListParagraph"/>
+        <w:numPr>
+          <w:ilvl w:val="1"/>
+          <w:numId w:val="13"/>
+        </w:numPr>
+      </w:pPr>
+      <w:r>
+        <w:t>.</w:t>
+      </w:r>
+      <w:proofErr w:type="spellStart"/>
+      <w:r>
+        <w:t>DataType</w:t>
+      </w:r>
+      <w:proofErr w:type="spellEnd"/>
+      <w:r>
+        <w:t xml:space="preserve"> will ALWAYS be </w:t>
+      </w:r>
+      <w:r>
+        <w:rPr>
+          <w:b/>
+        </w:rPr>
+        <w:t>LC_DATA_BYTE</w:t>
+      </w:r>
+      <w:r>
+        <w:t>.</w:t>
+      </w:r>
+    </w:p>
+    <w:p>
+      <w:pPr>
+        <w:pStyle w:val="ListParagraph"/>
+        <w:numPr>
+          <w:ilvl w:val="1"/>
+          <w:numId w:val="13"/>
+        </w:numPr>
+      </w:pPr>
+      <w:r>
+        <w:t>.</w:t>
+      </w:r>
+      <w:proofErr w:type="spellStart"/>
+      <w:r>
+        <w:t>OperatorID</w:t>
+      </w:r>
+      <w:proofErr w:type="spellEnd"/>
+      <w:r>
+        <w:t xml:space="preserve"> will be the mathematical operator to use (See Table 1)</w:t>
+      </w:r>
+    </w:p>
+    <w:p>
+      <w:pPr>
+        <w:pStyle w:val="ListParagraph"/>
+        <w:numPr>
+          <w:ilvl w:val="2"/>
+          <w:numId w:val="13"/>
+        </w:numPr>
+      </w:pPr>
+      <w:r>
+        <w:t xml:space="preserve">In </w:t>
+      </w:r>
+      <w:proofErr w:type="spellStart"/>
+      <w:r>
+        <w:t>watchpoint</w:t>
+      </w:r>
+      <w:proofErr w:type="spellEnd"/>
+      <w:r>
+        <w:t xml:space="preserve"> #</w:t>
+      </w:r>
+      <w:proofErr w:type="gramStart"/>
+      <w:r>
+        <w:t>0</w:t>
+      </w:r>
+      <w:proofErr w:type="gramEnd"/>
+      <w:r>
+        <w:t xml:space="preserve"> we use LC_OPER_GE which is the comparison “greater than or equal to” (&gt;=).</w:t>
+      </w:r>
+    </w:p>
+    <w:p>
+      <w:pPr>
+        <w:pStyle w:val="ListParagraph"/>
+        <w:numPr>
+          <w:ilvl w:val="1"/>
+          <w:numId w:val="13"/>
+        </w:numPr>
+      </w:pPr>
+      <w:r>
+        <w:t>.</w:t>
+      </w:r>
+      <w:proofErr w:type="spellStart"/>
+      <w:r>
+        <w:t>MessageID</w:t>
+      </w:r>
+      <w:proofErr w:type="spellEnd"/>
+      <w:r>
+        <w:t xml:space="preserve"> will ALWAYS be </w:t>
+      </w:r>
+      <w:r>
+        <w:rPr>
+          <w:b/>
+        </w:rPr>
+        <w:t>WHE_HK_TLM_MID</w:t>
+      </w:r>
+    </w:p>
+    <w:p>
+      <w:pPr>
+        <w:pStyle w:val="ListParagraph"/>
+        <w:numPr>
+          <w:ilvl w:val="1"/>
+          <w:numId w:val="13"/>
+        </w:numPr>
+      </w:pPr>
+      <w:r>
+        <w:t>.</w:t>
+      </w:r>
+      <w:proofErr w:type="spellStart"/>
+      <w:r>
+        <w:t>WatchpointOffset</w:t>
+      </w:r>
+      <w:proofErr w:type="spellEnd"/>
+      <w:r>
+        <w:t xml:space="preserve"> will be the offset of the telemetry point (See Table 2)</w:t>
+      </w:r>
+    </w:p>
+    <w:p>
+      <w:pPr>
+        <w:pStyle w:val="ListParagraph"/>
+        <w:numPr>
+          <w:ilvl w:val="2"/>
+          <w:numId w:val="13"/>
+        </w:numPr>
+      </w:pPr>
+      <w:r>
+        <w:t xml:space="preserve">In </w:t>
+      </w:r>
+      <w:proofErr w:type="spellStart"/>
+      <w:r>
+        <w:t>watchpoint</w:t>
+      </w:r>
+      <w:proofErr w:type="spellEnd"/>
+      <w:r>
+        <w:t xml:space="preserve"> #0</w:t>
+      </w:r>
+      <w:r>
+        <w:t>, offset 14 is “Capacitor A charge”</w:t>
+      </w:r>
+    </w:p>
+    <w:p>
+      <w:pPr>
+        <w:pStyle w:val="ListParagraph"/>
+        <w:numPr>
+          <w:ilvl w:val="1"/>
+          <w:numId w:val="13"/>
+        </w:numPr>
+      </w:pPr>
+      <w:r>
+        <w:t>.</w:t>
+      </w:r>
+      <w:proofErr w:type="spellStart"/>
+      <w:r>
+        <w:t>BitMask</w:t>
+      </w:r>
+      <w:proofErr w:type="spellEnd"/>
+      <w:r>
+        <w:t xml:space="preserve"> is ALWAYS </w:t>
+      </w:r>
+      <w:r>
+        <w:rPr>
+          <w:b/>
+        </w:rPr>
+        <w:t>LC_NO_BITMASK</w:t>
+      </w:r>
+    </w:p>
+    <w:p>
+      <w:pPr>
+        <w:pStyle w:val="ListParagraph"/>
+        <w:numPr>
+          <w:ilvl w:val="1"/>
+          <w:numId w:val="13"/>
+        </w:numPr>
+      </w:pPr>
+      <w:r>
+        <w:t>.</w:t>
+      </w:r>
+      <w:proofErr w:type="spellStart"/>
+      <w:r>
+        <w:t>CustomFuncArgument</w:t>
+      </w:r>
+      <w:proofErr w:type="spellEnd"/>
+      <w:r>
+        <w:t xml:space="preserve"> is ALWAYS </w:t>
+      </w:r>
+      <w:r>
+        <w:rPr>
+          <w:b/>
+        </w:rPr>
+        <w:t>0</w:t>
+      </w:r>
+    </w:p>
+    <w:p>
+      <w:pPr>
+        <w:pStyle w:val="ListParagraph"/>
+        <w:numPr>
+          <w:ilvl w:val="1"/>
+          <w:numId w:val="13"/>
+        </w:numPr>
+      </w:pPr>
+      <w:r>
+        <w:t>.</w:t>
+      </w:r>
+      <w:proofErr w:type="spellStart"/>
+      <w:r>
+        <w:t>ResultAgeWhenStale</w:t>
+      </w:r>
+      <w:proofErr w:type="spellEnd"/>
+      <w:r>
+        <w:t xml:space="preserve"> is ALWAYS </w:t>
+      </w:r>
+      <w:r>
+        <w:rPr>
+          <w:b/>
+        </w:rPr>
+        <w:t>0</w:t>
+      </w:r>
+    </w:p>
+    <w:p>
+      <w:pPr>
+        <w:pStyle w:val="ListParagraph"/>
+        <w:numPr>
+          <w:ilvl w:val="1"/>
+          <w:numId w:val="13"/>
+        </w:numPr>
+      </w:pPr>
+      <w:r>
+        <w:t>.ComparisonValue.Unsigned32</w:t>
+      </w:r>
+      <w:r>
+        <w:rPr>
+          <w:b/>
+        </w:rPr>
+        <w:t xml:space="preserve"> </w:t>
+      </w:r>
+      <w:r>
+        <w:t xml:space="preserve">is the value you want to compare </w:t>
+      </w:r>
+      <w:proofErr w:type="gramStart"/>
+      <w:r>
+        <w:t>to</w:t>
+      </w:r>
+      <w:proofErr w:type="gramEnd"/>
+      <w:r>
+        <w:t>.</w:t>
+      </w:r>
+    </w:p>
+    <w:p>
+      <w:pPr>
+        <w:pStyle w:val="ListParagraph"/>
+        <w:numPr>
+          <w:ilvl w:val="2"/>
+          <w:numId w:val="13"/>
+        </w:numPr>
+      </w:pPr>
+      <w:r>
+        <w:t xml:space="preserve">In </w:t>
+      </w:r>
+      <w:proofErr w:type="spellStart"/>
+      <w:r>
+        <w:t>watchpoint</w:t>
+      </w:r>
+      <w:proofErr w:type="spellEnd"/>
+      <w:r>
+        <w:t xml:space="preserve"> #0 this is 3 (meaning 3% charge)</w:t>
+      </w:r>
+    </w:p>
+    <w:p>
+      <w:pPr>
+        <w:pStyle w:val="ListParagraph"/>
+        <w:numPr>
+          <w:ilvl w:val="0"/>
+          <w:numId w:val="13"/>
+        </w:numPr>
+      </w:pPr>
+      <w:r>
+        <w:t>When you are finished editing, save your file and exit.</w:t>
+      </w:r>
+    </w:p>
+    <w:p/>
+    <w:p>
+      <w:r>
+        <w:t xml:space="preserve">You now have </w:t>
+      </w:r>
+      <w:r>
+        <w:t xml:space="preserve">defined some </w:t>
+      </w:r>
+      <w:proofErr w:type="spellStart"/>
+      <w:r>
+        <w:t>watchpoints</w:t>
+      </w:r>
+      <w:proofErr w:type="spellEnd"/>
+      <w:r>
+        <w:t xml:space="preserve"> in the software! Now, to go make action points!</w:t>
+      </w:r>
+    </w:p>
+    <w:p/>
+    <w:p>
+      <w:pPr>
+        <w:pStyle w:val="Heading2"/>
+      </w:pPr>
+      <w:r>
+        <w:t>Adding Action Points</w:t>
+      </w:r>
+    </w:p>
+    <w:p/>
+    <w:p>
+      <w:r>
+        <w:t xml:space="preserve">The LC App keeps </w:t>
+      </w:r>
+      <w:proofErr w:type="spellStart"/>
+      <w:r>
+        <w:t>watchpoints</w:t>
+      </w:r>
+      <w:proofErr w:type="spellEnd"/>
+      <w:r>
+        <w:t xml:space="preserve"> in a “table” file. The table is fully populated with entries (all but 1 of which are listed as “</w:t>
+      </w:r>
+      <w:r>
+        <w:t>LC_ACTION</w:t>
+      </w:r>
+      <w:r>
+        <w:t xml:space="preserve">_NOT_USED” and labeled #0, #1, #2, and so on). You will edit unused entries to make your own </w:t>
+      </w:r>
+      <w:r>
+        <w:t>action points</w:t>
+      </w:r>
+      <w:r>
+        <w:t xml:space="preserve">. </w:t>
+      </w:r>
+    </w:p>
+    <w:p/>
+    <w:p>
+      <w:r>
+        <w:t xml:space="preserve">I have added a simple </w:t>
+      </w:r>
+      <w:proofErr w:type="spellStart"/>
+      <w:proofErr w:type="gramStart"/>
+      <w:r>
+        <w:t>action</w:t>
+      </w:r>
+      <w:r>
+        <w:t>point</w:t>
+      </w:r>
+      <w:proofErr w:type="spellEnd"/>
+      <w:r>
+        <w:t xml:space="preserve"> which</w:t>
+      </w:r>
+      <w:proofErr w:type="gramEnd"/>
+      <w:r>
+        <w:t xml:space="preserve"> says </w:t>
+      </w:r>
+      <w:r>
+        <w:t xml:space="preserve">“discharge capacitor A if </w:t>
+      </w:r>
+      <w:proofErr w:type="spellStart"/>
+      <w:r>
+        <w:t>watchpoint</w:t>
+      </w:r>
+      <w:proofErr w:type="spellEnd"/>
+      <w:r>
+        <w:t xml:space="preserve"> 0 </w:t>
+      </w:r>
+      <w:r>
+        <w:t>triggers</w:t>
+      </w:r>
+      <w:r>
+        <w:t>”.</w:t>
+      </w:r>
+      <w:r>
+        <w:t xml:space="preserve"> Recall from above that we had set </w:t>
+      </w:r>
+      <w:proofErr w:type="spellStart"/>
+      <w:r>
+        <w:t>watchpoint</w:t>
+      </w:r>
+      <w:proofErr w:type="spellEnd"/>
+      <w:r>
+        <w:t xml:space="preserve"> 0 to trigger when capacitor </w:t>
+      </w:r>
+      <w:proofErr w:type="gramStart"/>
+      <w:r>
+        <w:t>A</w:t>
+      </w:r>
+      <w:proofErr w:type="gramEnd"/>
+      <w:r>
+        <w:t xml:space="preserve"> charge was &gt; 3%.</w:t>
+      </w:r>
+      <w:r>
+        <w:t xml:space="preserve"> I used action point #1 (AP1) for this to show that there is no </w:t>
+      </w:r>
+      <w:proofErr w:type="gramStart"/>
+      <w:r>
+        <w:t>hard-coding</w:t>
+      </w:r>
+      <w:proofErr w:type="gramEnd"/>
+      <w:r>
+        <w:t xml:space="preserve"> of action points </w:t>
+      </w:r>
+      <w:r>
+        <w:t>IDs and watch point IDs</w:t>
+      </w:r>
+      <w:r>
+        <w:t>. AP1 can use WP0 and so on…</w:t>
+      </w:r>
+    </w:p>
+    <w:p/>
+    <w:p>
+      <w:r>
+        <w:t xml:space="preserve">To edit </w:t>
+      </w:r>
+      <w:r>
+        <w:t xml:space="preserve">my </w:t>
+      </w:r>
+      <w:proofErr w:type="spellStart"/>
+      <w:r>
+        <w:t>action</w:t>
+      </w:r>
+      <w:r>
+        <w:t>point</w:t>
+      </w:r>
+      <w:proofErr w:type="spellEnd"/>
+      <w:r>
+        <w:t>, and add your own, follow these instructions:</w:t>
+      </w:r>
+    </w:p>
+    <w:p/>
+    <w:p>
+      <w:pPr>
+        <w:pStyle w:val="ListParagraph"/>
+        <w:numPr>
+          <w:ilvl w:val="0"/>
+          <w:numId w:val="13"/>
+        </w:numPr>
+      </w:pPr>
+      <w:r>
+        <w:t>Make sur</w:t>
+      </w:r>
+      <w:r>
+        <w:t>e</w:t>
+      </w:r>
+      <w:r>
+        <w:t xml:space="preserve"> </w:t>
+      </w:r>
+      <w:r>
+        <w:t xml:space="preserve">you are still in the tables directory:  </w:t>
+      </w:r>
+    </w:p>
+    <w:p>
+      <w:pPr>
+        <w:pStyle w:val="ListParagraph"/>
+        <w:numPr>
+          <w:ilvl w:val="1"/>
+          <w:numId w:val="13"/>
+        </w:numPr>
+        <w:rPr>
+          <w:b/>
+        </w:rPr>
+      </w:pPr>
+      <w:r>
+        <w:rPr>
+          <w:b/>
+        </w:rPr>
+        <w:t>cd ~/</w:t>
+      </w:r>
+      <w:proofErr w:type="spellStart"/>
+      <w:r>
+        <w:rPr>
+          <w:b/>
+        </w:rPr>
+        <w:t>spacesystems</w:t>
+      </w:r>
+      <w:proofErr w:type="spellEnd"/>
+      <w:r>
+        <w:rPr>
+          <w:b/>
+        </w:rPr>
+        <w:t>/</w:t>
+      </w:r>
+      <w:proofErr w:type="spellStart"/>
+      <w:r>
+        <w:rPr>
+          <w:b/>
+        </w:rPr>
+        <w:t>cfs</w:t>
+      </w:r>
+      <w:proofErr w:type="spellEnd"/>
+      <w:r>
+        <w:rPr>
+          <w:b/>
+        </w:rPr>
+        <w:t>/apps/</w:t>
+      </w:r>
+      <w:proofErr w:type="spellStart"/>
+      <w:r>
+        <w:rPr>
+          <w:b/>
+        </w:rPr>
+        <w:t>lc</w:t>
+      </w:r>
+      <w:proofErr w:type="spellEnd"/>
+      <w:r>
+        <w:rPr>
+          <w:b/>
+        </w:rPr>
+        <w:t>/</w:t>
+      </w:r>
+      <w:proofErr w:type="spellStart"/>
+      <w:r>
+        <w:rPr>
+          <w:b/>
+        </w:rPr>
+        <w:t>fsw</w:t>
+      </w:r>
+      <w:proofErr w:type="spellEnd"/>
+      <w:r>
+        <w:rPr>
+          <w:b/>
+        </w:rPr>
+        <w:t>/tables</w:t>
+      </w:r>
+    </w:p>
+    <w:p>
+      <w:pPr>
+        <w:pStyle w:val="ListParagraph"/>
+        <w:numPr>
+          <w:ilvl w:val="0"/>
+          <w:numId w:val="13"/>
+        </w:numPr>
+      </w:pPr>
+      <w:r>
+        <w:t xml:space="preserve">Edit the </w:t>
+      </w:r>
+      <w:proofErr w:type="spellStart"/>
+      <w:r>
+        <w:t>action</w:t>
+      </w:r>
+      <w:r>
+        <w:t>point</w:t>
+      </w:r>
+      <w:proofErr w:type="spellEnd"/>
+      <w:r>
+        <w:t xml:space="preserve"> table</w:t>
+      </w:r>
+    </w:p>
+    <w:p>
+      <w:pPr>
+        <w:pStyle w:val="ListParagraph"/>
+        <w:numPr>
+          <w:ilvl w:val="1"/>
+          <w:numId w:val="13"/>
+        </w:numPr>
+        <w:rPr>
+          <w:b/>
+        </w:rPr>
+      </w:pPr>
+      <w:proofErr w:type="spellStart"/>
+      <w:r>
+        <w:rPr>
+          <w:b/>
+        </w:rPr>
+        <w:t>gedit</w:t>
+      </w:r>
+      <w:proofErr w:type="spellEnd"/>
+      <w:r>
+        <w:rPr>
+          <w:b/>
+        </w:rPr>
+        <w:t xml:space="preserve"> </w:t>
+      </w:r>
+      <w:proofErr w:type="spellStart"/>
+      <w:r>
+        <w:rPr>
+          <w:b/>
+        </w:rPr>
+        <w:t>lc_def_a</w:t>
+      </w:r>
+      <w:r>
+        <w:rPr>
+          <w:b/>
+        </w:rPr>
+        <w:t>dt.c</w:t>
+      </w:r>
+      <w:proofErr w:type="spellEnd"/>
+    </w:p>
+    <w:p>
+      <w:pPr>
+        <w:pStyle w:val="ListParagraph"/>
+        <w:numPr>
+          <w:ilvl w:val="0"/>
+          <w:numId w:val="13"/>
+        </w:numPr>
+      </w:pPr>
+      <w:r>
+        <w:t xml:space="preserve">Verify that </w:t>
+      </w:r>
+      <w:proofErr w:type="spellStart"/>
+      <w:r>
+        <w:t>actionpoint</w:t>
+      </w:r>
+      <w:proofErr w:type="spellEnd"/>
+      <w:r>
+        <w:t xml:space="preserve"> #1</w:t>
+      </w:r>
+      <w:r>
+        <w:t xml:space="preserve"> exists and is labelled “WHE </w:t>
+      </w:r>
+      <w:r>
+        <w:t>Discharge Capacitor A</w:t>
+      </w:r>
+      <w:proofErr w:type="gramStart"/>
+      <w:r>
+        <w:t>”.</w:t>
+      </w:r>
+      <w:proofErr w:type="gramEnd"/>
+      <w:r>
+        <w:t xml:space="preserve"> If not, you need to exit </w:t>
+      </w:r>
+      <w:proofErr w:type="spellStart"/>
+      <w:r>
+        <w:t>gedit</w:t>
+      </w:r>
+      <w:proofErr w:type="spellEnd"/>
+      <w:r>
+        <w:t xml:space="preserve">, pull the latest software from GITHUB (with the command below), and re-open in </w:t>
+      </w:r>
+      <w:proofErr w:type="spellStart"/>
+      <w:r>
+        <w:t>gedit</w:t>
+      </w:r>
+      <w:proofErr w:type="spellEnd"/>
+      <w:r>
+        <w:t>.</w:t>
+      </w:r>
+    </w:p>
+    <w:p>
+      <w:pPr>
+        <w:pStyle w:val="ListParagraph"/>
+        <w:numPr>
+          <w:ilvl w:val="1"/>
+          <w:numId w:val="13"/>
+        </w:numPr>
+        <w:rPr>
+          <w:b/>
+        </w:rPr>
+      </w:pPr>
+      <w:proofErr w:type="spellStart"/>
+      <w:r>
+        <w:rPr>
+          <w:b/>
+        </w:rPr>
+        <w:t>git</w:t>
+      </w:r>
+      <w:proofErr w:type="spellEnd"/>
+      <w:r>
+        <w:rPr>
+          <w:b/>
+        </w:rPr>
+        <w:t xml:space="preserve"> pull</w:t>
+      </w:r>
+    </w:p>
+    <w:p>
+      <w:pPr>
+        <w:pStyle w:val="ListParagraph"/>
+        <w:numPr>
+          <w:ilvl w:val="0"/>
+          <w:numId w:val="13"/>
+        </w:numPr>
+      </w:pPr>
+      <w:r>
+        <w:lastRenderedPageBreak/>
+        <w:t xml:space="preserve">Update </w:t>
+      </w:r>
+      <w:r>
+        <w:t xml:space="preserve">items #0, #1, #2, </w:t>
+      </w:r>
+      <w:proofErr w:type="spellStart"/>
+      <w:r>
+        <w:t>etc</w:t>
+      </w:r>
+      <w:proofErr w:type="spellEnd"/>
+      <w:r>
+        <w:t xml:space="preserve">… with the </w:t>
+      </w:r>
+      <w:proofErr w:type="spellStart"/>
+      <w:r>
+        <w:t>action</w:t>
+      </w:r>
+      <w:r>
+        <w:t>points</w:t>
+      </w:r>
+      <w:proofErr w:type="spellEnd"/>
+      <w:r>
+        <w:t xml:space="preserve"> that you want. With the following </w:t>
+      </w:r>
+      <w:proofErr w:type="spellStart"/>
+      <w:r>
+        <w:t>cavats</w:t>
+      </w:r>
+      <w:proofErr w:type="spellEnd"/>
+      <w:r>
+        <w:t>:</w:t>
+      </w:r>
+    </w:p>
+    <w:p>
+      <w:pPr>
+        <w:pStyle w:val="ListParagraph"/>
+        <w:numPr>
+          <w:ilvl w:val="1"/>
+          <w:numId w:val="13"/>
+        </w:numPr>
+      </w:pPr>
+      <w:r>
+        <w:t>.</w:t>
+      </w:r>
+      <w:proofErr w:type="spellStart"/>
+      <w:r>
+        <w:t>DefaultState</w:t>
+      </w:r>
+      <w:proofErr w:type="spellEnd"/>
+      <w:r>
+        <w:t xml:space="preserve"> will ALWAYS be </w:t>
+      </w:r>
+      <w:r>
+        <w:rPr>
+          <w:b/>
+        </w:rPr>
+        <w:t>LC_</w:t>
+      </w:r>
+      <w:r>
+        <w:rPr>
+          <w:b/>
+        </w:rPr>
+        <w:t>APSTATE_ACTIVE</w:t>
+      </w:r>
+      <w:r>
+        <w:t>.</w:t>
+      </w:r>
+    </w:p>
+    <w:p>
+      <w:pPr>
+        <w:pStyle w:val="ListParagraph"/>
+        <w:numPr>
+          <w:ilvl w:val="1"/>
+          <w:numId w:val="13"/>
+        </w:numPr>
+      </w:pPr>
+      <w:r>
+        <w:t>.</w:t>
+      </w:r>
+      <w:proofErr w:type="spellStart"/>
+      <w:r>
+        <w:t>MaxPassiveEvents</w:t>
+      </w:r>
+      <w:proofErr w:type="spellEnd"/>
+      <w:r>
+        <w:t xml:space="preserve"> will ALWAYS be </w:t>
+      </w:r>
+      <w:proofErr w:type="gramStart"/>
+      <w:r>
+        <w:t>0</w:t>
+      </w:r>
+      <w:proofErr w:type="gramEnd"/>
+      <w:r>
+        <w:t>.</w:t>
+      </w:r>
+    </w:p>
+    <w:p>
+      <w:pPr>
+        <w:pStyle w:val="ListParagraph"/>
+        <w:numPr>
+          <w:ilvl w:val="1"/>
+          <w:numId w:val="13"/>
+        </w:numPr>
+      </w:pPr>
+      <w:r>
+        <w:t>.</w:t>
+      </w:r>
+      <w:proofErr w:type="spellStart"/>
+      <w:r>
+        <w:t>MaxPassFailEvents</w:t>
+      </w:r>
+      <w:proofErr w:type="spellEnd"/>
+      <w:r>
+        <w:t xml:space="preserve"> will ALWAYS be </w:t>
+      </w:r>
+      <w:proofErr w:type="gramStart"/>
+      <w:r>
+        <w:t>0</w:t>
+      </w:r>
+      <w:proofErr w:type="gramEnd"/>
+      <w:r>
+        <w:t>.</w:t>
+      </w:r>
+    </w:p>
+    <w:p>
+      <w:pPr>
+        <w:pStyle w:val="ListParagraph"/>
+        <w:numPr>
+          <w:ilvl w:val="1"/>
+          <w:numId w:val="13"/>
+        </w:numPr>
+      </w:pPr>
+      <w:r>
+        <w:t>.</w:t>
+      </w:r>
+      <w:proofErr w:type="spellStart"/>
+      <w:r>
+        <w:t>MaxFailPassEvents</w:t>
+      </w:r>
+      <w:proofErr w:type="spellEnd"/>
+      <w:r>
+        <w:t xml:space="preserve"> will ALWAYS be </w:t>
+      </w:r>
+      <w:proofErr w:type="gramStart"/>
+      <w:r>
+        <w:t>0</w:t>
+      </w:r>
+      <w:proofErr w:type="gramEnd"/>
+      <w:r>
+        <w:t>.</w:t>
+      </w:r>
+    </w:p>
+    <w:p>
+      <w:pPr>
+        <w:pStyle w:val="ListParagraph"/>
+        <w:numPr>
+          <w:ilvl w:val="1"/>
+          <w:numId w:val="13"/>
+        </w:numPr>
+      </w:pPr>
+      <w:r>
+        <w:t>.</w:t>
+      </w:r>
+      <w:proofErr w:type="spellStart"/>
+      <w:r>
+        <w:t>RTSId</w:t>
+      </w:r>
+      <w:proofErr w:type="spellEnd"/>
+      <w:r>
+        <w:t xml:space="preserve"> will be the action to take (See Table 3)</w:t>
+      </w:r>
+    </w:p>
+    <w:p>
+      <w:pPr>
+        <w:pStyle w:val="ListParagraph"/>
+        <w:numPr>
+          <w:ilvl w:val="2"/>
+          <w:numId w:val="13"/>
+        </w:numPr>
+      </w:pPr>
+      <w:r>
+        <w:t>For my example, the action is to discharge capacitor A so we use WHE_CAP_A_DISCHARGE_CC.</w:t>
+      </w:r>
+    </w:p>
+    <w:p>
+      <w:pPr>
+        <w:pStyle w:val="ListParagraph"/>
+        <w:numPr>
+          <w:ilvl w:val="1"/>
+          <w:numId w:val="13"/>
+        </w:numPr>
+      </w:pPr>
+      <w:r>
+        <w:t>.</w:t>
+      </w:r>
+      <w:proofErr w:type="spellStart"/>
+      <w:r>
+        <w:t>MaxFailsBeforeRTS</w:t>
+      </w:r>
+      <w:proofErr w:type="spellEnd"/>
+      <w:r>
+        <w:t xml:space="preserve"> will be the number of seconds the conditions should persist before running the action.</w:t>
+      </w:r>
+      <w:r>
+        <w:t xml:space="preserve"> LC uses the term “fail” to </w:t>
+      </w:r>
+      <w:proofErr w:type="gramStart"/>
+      <w:r>
+        <w:t>mean</w:t>
+      </w:r>
+      <w:proofErr w:type="gramEnd"/>
+      <w:r>
+        <w:t xml:space="preserve"> </w:t>
+      </w:r>
+      <w:r>
+        <w:t>“the RPN equation says to run the action”, which can be a bit confusing at first.</w:t>
+      </w:r>
+    </w:p>
+    <w:p>
+      <w:pPr>
+        <w:pStyle w:val="ListParagraph"/>
+        <w:numPr>
+          <w:ilvl w:val="2"/>
+          <w:numId w:val="13"/>
+        </w:numPr>
+      </w:pPr>
+      <w:r>
+        <w:t>This MUST be a value &gt; 0</w:t>
+      </w:r>
+    </w:p>
+    <w:p>
+      <w:pPr>
+        <w:pStyle w:val="ListParagraph"/>
+        <w:numPr>
+          <w:ilvl w:val="2"/>
+          <w:numId w:val="13"/>
+        </w:numPr>
+      </w:pPr>
+      <w:r>
+        <w:t>For my action, I wanted the action to run the second it was detected, so I used “1</w:t>
+      </w:r>
+      <w:proofErr w:type="gramStart"/>
+      <w:r>
+        <w:t>”.</w:t>
+      </w:r>
+      <w:proofErr w:type="gramEnd"/>
+    </w:p>
+    <w:p>
+      <w:pPr>
+        <w:pStyle w:val="ListParagraph"/>
+        <w:numPr>
+          <w:ilvl w:val="2"/>
+          <w:numId w:val="13"/>
+        </w:numPr>
+      </w:pPr>
+      <w:r>
+        <w:t xml:space="preserve">If you wanted to wait </w:t>
+      </w:r>
+      <w:r>
+        <w:t>until the next second</w:t>
+      </w:r>
+      <w:r>
+        <w:t>, you could use the value “2” and so on.</w:t>
+      </w:r>
+    </w:p>
+    <w:p>
+      <w:pPr>
+        <w:pStyle w:val="ListParagraph"/>
+        <w:numPr>
+          <w:ilvl w:val="1"/>
+          <w:numId w:val="13"/>
+        </w:numPr>
+      </w:pPr>
+      <w:r>
+        <w:t>.</w:t>
+      </w:r>
+      <w:proofErr w:type="spellStart"/>
+      <w:r>
+        <w:t>EventType</w:t>
+      </w:r>
+      <w:proofErr w:type="spellEnd"/>
+      <w:r>
+        <w:t xml:space="preserve"> will ALWAYS be </w:t>
+      </w:r>
+      <w:r>
+        <w:rPr>
+          <w:b/>
+        </w:rPr>
+        <w:t>CFE_EVS_INFORMATION</w:t>
+      </w:r>
+    </w:p>
+    <w:p>
+      <w:pPr>
+        <w:pStyle w:val="ListParagraph"/>
+        <w:numPr>
+          <w:ilvl w:val="1"/>
+          <w:numId w:val="13"/>
+        </w:numPr>
+      </w:pPr>
+      <w:r>
+        <w:t>.</w:t>
+      </w:r>
+      <w:proofErr w:type="spellStart"/>
+      <w:r>
+        <w:t>EventID</w:t>
+      </w:r>
+      <w:proofErr w:type="spellEnd"/>
+      <w:r>
+        <w:t xml:space="preserve"> </w:t>
+      </w:r>
+      <w:r>
+        <w:t>should be 1000 + your action point ID</w:t>
+      </w:r>
+    </w:p>
+    <w:p>
+      <w:pPr>
+        <w:pStyle w:val="ListParagraph"/>
+        <w:numPr>
+          <w:ilvl w:val="2"/>
+          <w:numId w:val="13"/>
+        </w:numPr>
+      </w:pPr>
+      <w:r>
+        <w:t>In my example, my action point is #1, so I used 1001.</w:t>
+      </w:r>
+    </w:p>
+    <w:p>
+      <w:pPr>
+        <w:pStyle w:val="ListParagraph"/>
+        <w:numPr>
+          <w:ilvl w:val="1"/>
+          <w:numId w:val="13"/>
+        </w:numPr>
+      </w:pPr>
+      <w:r>
+        <w:t>.</w:t>
+      </w:r>
+      <w:proofErr w:type="spellStart"/>
+      <w:r>
+        <w:t>EventText</w:t>
+      </w:r>
+      <w:proofErr w:type="spellEnd"/>
+      <w:r>
+        <w:t xml:space="preserve"> is the text you want displayed to the user on the CFS screen.</w:t>
+      </w:r>
+    </w:p>
+    <w:p>
+      <w:pPr>
+        <w:pStyle w:val="ListParagraph"/>
+        <w:numPr>
+          <w:ilvl w:val="2"/>
+          <w:numId w:val="13"/>
+        </w:numPr>
+      </w:pPr>
+      <w:r>
+        <w:t>In my example, I used “Discharge Capacitor A”</w:t>
+      </w:r>
+    </w:p>
+    <w:p>
+      <w:pPr>
+        <w:pStyle w:val="ListParagraph"/>
+        <w:numPr>
+          <w:ilvl w:val="1"/>
+          <w:numId w:val="13"/>
+        </w:numPr>
+      </w:pPr>
+      <w:r>
+        <w:t>.</w:t>
+      </w:r>
+      <w:proofErr w:type="spellStart"/>
+      <w:r>
+        <w:t>RPNEquation</w:t>
+      </w:r>
+      <w:proofErr w:type="spellEnd"/>
+      <w:r>
+        <w:t xml:space="preserve"> is the RPN equation that describes the conditions to determine whether to run the action.</w:t>
+      </w:r>
+    </w:p>
+    <w:p>
+      <w:pPr>
+        <w:pStyle w:val="ListParagraph"/>
+        <w:numPr>
+          <w:ilvl w:val="2"/>
+          <w:numId w:val="13"/>
+        </w:numPr>
+      </w:pPr>
+      <w:r>
+        <w:t>The last item MUST be LC_RPN_EQUAL.</w:t>
+      </w:r>
+    </w:p>
+    <w:p>
+      <w:pPr>
+        <w:pStyle w:val="ListParagraph"/>
+        <w:numPr>
+          <w:ilvl w:val="2"/>
+          <w:numId w:val="13"/>
+        </w:numPr>
+      </w:pPr>
+      <w:r>
+        <w:t xml:space="preserve">If you simply want to run the action if a </w:t>
+      </w:r>
+      <w:proofErr w:type="spellStart"/>
+      <w:r>
+        <w:t>watchpoint</w:t>
+      </w:r>
+      <w:proofErr w:type="spellEnd"/>
+      <w:r>
+        <w:t xml:space="preserve"> triggers, you just put the number of the </w:t>
+      </w:r>
+      <w:proofErr w:type="spellStart"/>
+      <w:r>
+        <w:t>watchpoint</w:t>
+      </w:r>
+      <w:proofErr w:type="spellEnd"/>
+      <w:r>
+        <w:t>.</w:t>
+      </w:r>
+    </w:p>
+    <w:p>
+      <w:pPr>
+        <w:pStyle w:val="ListParagraph"/>
+        <w:numPr>
+          <w:ilvl w:val="3"/>
+          <w:numId w:val="13"/>
+        </w:numPr>
+      </w:pPr>
+      <w:r>
+        <w:t xml:space="preserve">For my example, I want to run the action if watch point 0 triggers, so I just put </w:t>
+      </w:r>
+      <w:proofErr w:type="gramStart"/>
+      <w:r>
+        <w:t>0</w:t>
+      </w:r>
+      <w:proofErr w:type="gramEnd"/>
+      <w:r>
+        <w:t xml:space="preserve"> there.</w:t>
+      </w:r>
+    </w:p>
+    <w:p>
+      <w:pPr>
+        <w:pStyle w:val="ListParagraph"/>
+        <w:numPr>
+          <w:ilvl w:val="2"/>
+          <w:numId w:val="13"/>
+        </w:numPr>
+      </w:pPr>
+      <w:r>
+        <w:t xml:space="preserve">You can use combinations of </w:t>
+      </w:r>
+      <w:proofErr w:type="spellStart"/>
+      <w:r>
+        <w:t>watchpoints</w:t>
+      </w:r>
+      <w:proofErr w:type="spellEnd"/>
+      <w:r>
+        <w:t xml:space="preserve"> using logical operators (See Table 4).</w:t>
+      </w:r>
+    </w:p>
+    <w:p>
+      <w:pPr>
+        <w:pStyle w:val="ListParagraph"/>
+        <w:numPr>
+          <w:ilvl w:val="2"/>
+          <w:numId w:val="13"/>
+        </w:numPr>
+      </w:pPr>
+      <w:r>
+        <w:t xml:space="preserve">It is possible that your rules NEVER need a complex expression and ALWAYS just take the action whenever the </w:t>
+      </w:r>
+      <w:proofErr w:type="spellStart"/>
+      <w:r>
+        <w:t>watchpoint</w:t>
+      </w:r>
+      <w:proofErr w:type="spellEnd"/>
+      <w:r>
+        <w:t xml:space="preserve"> triggers. If you feel you need something more complex, read the next section on RPN notation.</w:t>
+      </w:r>
+    </w:p>
+    <w:p>
+      <w:pPr>
+        <w:pStyle w:val="ListParagraph"/>
+        <w:numPr>
+          <w:ilvl w:val="0"/>
+          <w:numId w:val="13"/>
+        </w:numPr>
+      </w:pPr>
+      <w:r>
+        <w:t>When you are finished editing, save your file and exit.</w:t>
+      </w:r>
+    </w:p>
+    <w:p/>
+    <w:p>
+      <w:r>
+        <w:t>Now you have action points!</w:t>
+      </w:r>
+    </w:p>
+    <w:p/>
+    <w:p>
+      <w:pPr>
+        <w:pStyle w:val="Heading1"/>
+      </w:pPr>
+      <w:r>
+        <w:t>Re-build the flight software!</w:t>
+      </w:r>
+    </w:p>
+    <w:p>
+      <w:r>
+        <w:t xml:space="preserve">Just like before, </w:t>
+      </w:r>
+      <w:r>
+        <w:t>go to the correct directory and build the software.</w:t>
+      </w:r>
+    </w:p>
+    <w:p/>
+    <w:p>
+      <w:pPr>
+        <w:pStyle w:val="ListParagraph"/>
+        <w:numPr>
+          <w:ilvl w:val="0"/>
+          <w:numId w:val="14"/>
+        </w:numPr>
+      </w:pPr>
+      <w:r>
+        <w:lastRenderedPageBreak/>
+        <w:t>Build the CFS code</w:t>
+      </w:r>
+    </w:p>
+    <w:p>
+      <w:pPr>
+        <w:pStyle w:val="ListParagraph"/>
+        <w:numPr>
+          <w:ilvl w:val="1"/>
+          <w:numId w:val="14"/>
+        </w:numPr>
+      </w:pPr>
+      <w:r>
+        <w:t>Change to the CFS</w:t>
+      </w:r>
+      <w:r>
+        <w:t xml:space="preserve"> directory: </w:t>
+      </w:r>
+      <w:r>
+        <w:rPr>
+          <w:b/>
+        </w:rPr>
+        <w:t xml:space="preserve">cd </w:t>
+      </w:r>
+      <w:r>
+        <w:rPr>
+          <w:b/>
+        </w:rPr>
+        <w:t>~/</w:t>
+      </w:r>
+      <w:proofErr w:type="spellStart"/>
+      <w:r>
+        <w:rPr>
+          <w:b/>
+        </w:rPr>
+        <w:t>spacesystems</w:t>
+      </w:r>
+      <w:proofErr w:type="spellEnd"/>
+      <w:r>
+        <w:rPr>
+          <w:b/>
+        </w:rPr>
+        <w:t>/</w:t>
+      </w:r>
+      <w:proofErr w:type="spellStart"/>
+      <w:r>
+        <w:rPr>
+          <w:b/>
+        </w:rPr>
+        <w:t>cfs</w:t>
+      </w:r>
+      <w:proofErr w:type="spellEnd"/>
+    </w:p>
+    <w:p>
+      <w:pPr>
+        <w:pStyle w:val="ListParagraph"/>
+        <w:numPr>
+          <w:ilvl w:val="1"/>
+          <w:numId w:val="14"/>
+        </w:numPr>
+      </w:pPr>
+      <w:r>
+        <w:t>Set environment variables</w:t>
+      </w:r>
+      <w:proofErr w:type="gramStart"/>
+      <w:r>
+        <w:t xml:space="preserve">: </w:t>
+      </w:r>
+      <w:r>
+        <w:rPr>
+          <w:b/>
+        </w:rPr>
+        <w:t>.</w:t>
+      </w:r>
+      <w:proofErr w:type="gramEnd"/>
+      <w:r>
+        <w:rPr>
+          <w:b/>
+        </w:rPr>
+        <w:t xml:space="preserve"> ./setvar.sh</w:t>
+      </w:r>
+    </w:p>
+    <w:p>
+      <w:pPr>
+        <w:pStyle w:val="ListParagraph"/>
+        <w:numPr>
+          <w:ilvl w:val="1"/>
+          <w:numId w:val="14"/>
+        </w:numPr>
+      </w:pPr>
+      <w:r>
+        <w:t>Change to the build directory</w:t>
+      </w:r>
+      <w:r>
+        <w:t xml:space="preserve">: </w:t>
       </w:r>
       <w:bookmarkStart w:id="0" w:name="_GoBack"/>
+      <w:r>
+        <w:rPr>
+          <w:b/>
+        </w:rPr>
+        <w:t xml:space="preserve">cd </w:t>
+      </w:r>
       <w:bookmarkEnd w:id="0"/>
+      <w:r>
+        <w:rPr>
+          <w:b/>
+        </w:rPr>
+        <w:t>build/cpu1</w:t>
+      </w:r>
+    </w:p>
+    <w:p>
+      <w:pPr>
+        <w:pStyle w:val="ListParagraph"/>
+        <w:numPr>
+          <w:ilvl w:val="1"/>
+          <w:numId w:val="14"/>
+        </w:numPr>
+      </w:pPr>
+      <w:r>
+        <w:t xml:space="preserve">Configure the build: </w:t>
+      </w:r>
+      <w:r>
+        <w:rPr>
+          <w:b/>
+        </w:rPr>
+        <w:t xml:space="preserve">make </w:t>
+      </w:r>
+      <w:proofErr w:type="spellStart"/>
+      <w:r>
+        <w:rPr>
+          <w:b/>
+        </w:rPr>
+        <w:t>config</w:t>
+      </w:r>
+      <w:proofErr w:type="spellEnd"/>
+    </w:p>
+    <w:p>
+      <w:pPr>
+        <w:pStyle w:val="ListParagraph"/>
+        <w:numPr>
+          <w:ilvl w:val="1"/>
+          <w:numId w:val="14"/>
+        </w:numPr>
+      </w:pPr>
+      <w:r>
+        <w:t xml:space="preserve">Build the OSAL, </w:t>
+      </w:r>
+      <w:proofErr w:type="spellStart"/>
+      <w:r>
+        <w:t>cFE</w:t>
+      </w:r>
+      <w:proofErr w:type="spellEnd"/>
+      <w:r>
+        <w:t xml:space="preserve">, and CFS apps: </w:t>
+      </w:r>
+      <w:r>
+        <w:rPr>
+          <w:b/>
+        </w:rPr>
+        <w:t>make</w:t>
+      </w:r>
+    </w:p>
+    <w:p>
+      <w:pPr>
+        <w:pStyle w:val="ListParagraph"/>
+        <w:numPr>
+          <w:ilvl w:val="1"/>
+          <w:numId w:val="14"/>
+        </w:numPr>
+      </w:pPr>
+      <w:r>
+        <w:t>Wai</w:t>
+      </w:r>
+      <w:r>
+        <w:t>t while it all compiles. Look for “&gt;&gt;&gt; DONE! &lt;&lt;&lt;” at the end.</w:t>
+      </w:r>
+    </w:p>
+    <w:p>
+      <w:pPr>
+        <w:pStyle w:val="ListParagraph"/>
+        <w:numPr>
+          <w:ilvl w:val="0"/>
+          <w:numId w:val="14"/>
+        </w:numPr>
+      </w:pPr>
+      <w:r>
+        <w:t>Make sure that CFS runs successfully on your platform.</w:t>
+      </w:r>
+    </w:p>
+    <w:p>
+      <w:pPr>
+        <w:pStyle w:val="ListParagraph"/>
+        <w:numPr>
+          <w:ilvl w:val="1"/>
+          <w:numId w:val="14"/>
+        </w:numPr>
+      </w:pPr>
+      <w:r>
+        <w:t xml:space="preserve">From the cpu1 directory (that you just built in) go to the exe folder: </w:t>
+      </w:r>
+      <w:r>
+        <w:rPr>
+          <w:b/>
+        </w:rPr>
+        <w:t>cd exe</w:t>
+      </w:r>
+    </w:p>
+    <w:p>
+      <w:pPr>
+        <w:pStyle w:val="ListParagraph"/>
+        <w:numPr>
+          <w:ilvl w:val="1"/>
+          <w:numId w:val="14"/>
+        </w:numPr>
+      </w:pPr>
+      <w:r>
+        <w:t xml:space="preserve">Run CFS: </w:t>
+      </w:r>
+      <w:proofErr w:type="spellStart"/>
+      <w:r>
+        <w:rPr>
+          <w:b/>
+        </w:rPr>
+        <w:t>sudo</w:t>
+      </w:r>
+      <w:proofErr w:type="spellEnd"/>
+      <w:r>
+        <w:rPr>
+          <w:b/>
+        </w:rPr>
+        <w:t xml:space="preserve"> </w:t>
+      </w:r>
+      <w:r>
+        <w:rPr>
+          <w:b/>
+        </w:rPr>
+        <w:t>./core-</w:t>
+      </w:r>
+      <w:proofErr w:type="spellStart"/>
+      <w:r>
+        <w:rPr>
+          <w:b/>
+        </w:rPr>
+        <w:t>linux.bin</w:t>
+      </w:r>
+      <w:proofErr w:type="spellEnd"/>
+      <w:r>
+        <w:rPr>
+          <w:b/>
+        </w:rPr>
+        <w:t xml:space="preserve"> –reset PO</w:t>
+      </w:r>
+    </w:p>
+    <w:p>
+      <w:pPr>
+        <w:pStyle w:val="ListParagraph"/>
+        <w:numPr>
+          <w:ilvl w:val="1"/>
+          <w:numId w:val="14"/>
+        </w:numPr>
+      </w:pPr>
+      <w:r>
+        <w:t>Wait until you see the “Stop FLYWHEEL” message.</w:t>
+      </w:r>
+    </w:p>
+    <w:p>
+      <w:pPr>
+        <w:pStyle w:val="ListParagraph"/>
+        <w:numPr>
+          <w:ilvl w:val="1"/>
+          <w:numId w:val="14"/>
+        </w:numPr>
+      </w:pPr>
+      <w:r>
+        <w:t>Type CTRL-C to stop CFS and return to the command prompt.</w:t>
+      </w:r>
     </w:p>
     <w:p/>
-    <w:p>
-      <w:r>
-        <w:t>That’s it. Your directories will now be refreshed with the latest set of information.</w:t>
-      </w:r>
-      <w:r>
-        <w:t xml:space="preserve"> Remember, if any of the COSMOS config files have changed, </w:t>
-      </w:r>
-    </w:p>
+    <w:p/>
+    <w:p>
+      <w:pPr>
+        <w:pStyle w:val="Heading2"/>
+      </w:pPr>
+      <w:r>
+        <w:t>Postfix (Reverse Polish) Notation</w:t>
+      </w:r>
+    </w:p>
+    <w:p/>
+    <w:p>
+      <w:r>
+        <w:t>Everyone has probably seen Facebook quizzes relating to order-of-operations such as:</w:t>
+      </w:r>
+    </w:p>
+    <w:p/>
+    <w:p>
+      <w:r>
+        <w:rPr>
+          <w:color w:val="FF0000"/>
+        </w:rPr>
+        <w:t>3+5*6</w:t>
+      </w:r>
+      <w:r>
+        <w:t xml:space="preserve"> </w:t>
+      </w:r>
+      <w:proofErr w:type="gramStart"/>
+      <w:r>
+        <w:t>= ?</w:t>
+      </w:r>
+      <w:proofErr w:type="gramEnd"/>
+    </w:p>
+    <w:p/>
+    <w:p>
+      <w:r>
+        <w:t xml:space="preserve">Now, we know that multiplication comes before addition, so the answer here is 33 (not 48). One way to clarify order-of-operations is to use parenthesis </w:t>
+      </w:r>
+      <w:proofErr w:type="gramStart"/>
+      <w:r>
+        <w:t>so as to not make</w:t>
+      </w:r>
+      <w:proofErr w:type="gramEnd"/>
+      <w:r>
+        <w:t xml:space="preserve"> mistakes:</w:t>
+      </w:r>
+    </w:p>
+    <w:p/>
+    <w:p>
+      <w:r>
+        <w:rPr>
+          <w:color w:val="FF0000"/>
+        </w:rPr>
+        <w:t>3</w:t>
+      </w:r>
+      <w:proofErr w:type="gramStart"/>
+      <w:r>
+        <w:rPr>
+          <w:color w:val="FF0000"/>
+        </w:rPr>
+        <w:t>+(</w:t>
+      </w:r>
+      <w:proofErr w:type="gramEnd"/>
+      <w:r>
+        <w:rPr>
+          <w:color w:val="FF0000"/>
+        </w:rPr>
+        <w:t xml:space="preserve">5*6) </w:t>
+      </w:r>
+      <w:r>
+        <w:t>= ?</w:t>
+      </w:r>
+    </w:p>
+    <w:p/>
+    <w:p>
+      <w:r>
+        <w:t xml:space="preserve">This notation is called INFIX notation because the operators (+, *) </w:t>
+      </w:r>
+      <w:proofErr w:type="gramStart"/>
+      <w:r>
+        <w:t>are ”</w:t>
+      </w:r>
+      <w:proofErr w:type="gramEnd"/>
+      <w:r>
+        <w:t xml:space="preserve">in order” with their operands. Doing this is great for people to read, but actually takes up a lot of memory and processing space on embedded computers. </w:t>
+      </w:r>
+      <w:proofErr w:type="gramStart"/>
+      <w:r>
+        <w:t>So</w:t>
+      </w:r>
+      <w:proofErr w:type="gramEnd"/>
+      <w:r>
+        <w:t xml:space="preserve">, instead, we use POSTFIX notation (operators come AFTER their operands). </w:t>
+      </w:r>
+      <w:proofErr w:type="gramStart"/>
+      <w:r>
+        <w:t>So</w:t>
+      </w:r>
+      <w:proofErr w:type="gramEnd"/>
+      <w:r>
+        <w:t>, we could write our original equation in postfix as:</w:t>
+      </w:r>
+    </w:p>
+    <w:p/>
+    <w:p>
+      <w:r>
+        <w:rPr>
+          <w:color w:val="FF0000"/>
+        </w:rPr>
+        <w:t xml:space="preserve">5 6 * 3 + </w:t>
+      </w:r>
+      <w:proofErr w:type="gramStart"/>
+      <w:r>
+        <w:t>= ?</w:t>
+      </w:r>
+      <w:proofErr w:type="gramEnd"/>
+    </w:p>
+    <w:p/>
+    <w:p>
+      <w:r>
+        <w:t xml:space="preserve">Aside from </w:t>
+      </w:r>
+      <w:proofErr w:type="gramStart"/>
+      <w:r>
+        <w:t>making</w:t>
+      </w:r>
+      <w:proofErr w:type="gramEnd"/>
+      <w:r>
+        <w:t xml:space="preserve"> us sound like Yoda when we say that out loud, POSTFIX gets rid of the need for parenthesis – order of operation is encoded in the expression now. The process of evaluating goes something like this:</w:t>
+      </w:r>
+    </w:p>
+    <w:p/>
+    <w:p>
+      <w:r>
+        <w:t>Step 1: Grab 5, then grab 6, then grab the operator *</w:t>
+      </w:r>
+    </w:p>
+    <w:p>
+      <w:r>
+        <w:t>Step 2: Multiple 5 * 6 to get 30</w:t>
+      </w:r>
+    </w:p>
+    <w:p>
+      <w:r>
+        <w:t xml:space="preserve">Step 3: Replace 5 </w:t>
+      </w:r>
+      <w:proofErr w:type="gramStart"/>
+      <w:r>
+        <w:t>6</w:t>
+      </w:r>
+      <w:proofErr w:type="gramEnd"/>
+      <w:r>
+        <w:t xml:space="preserve"> * with its result 30, so instead of </w:t>
+      </w:r>
+      <w:r>
+        <w:rPr>
+          <w:color w:val="FF0000"/>
+        </w:rPr>
+        <w:t>“</w:t>
+      </w:r>
+      <w:r>
+        <w:rPr>
+          <w:color w:val="FF0000"/>
+          <w:u w:val="single"/>
+        </w:rPr>
+        <w:t>5 6 *</w:t>
+      </w:r>
+      <w:r>
+        <w:rPr>
+          <w:color w:val="FF0000"/>
+        </w:rPr>
+        <w:t xml:space="preserve"> 3 +</w:t>
+      </w:r>
+      <w:r>
+        <w:t>” we have “</w:t>
+      </w:r>
+      <w:r>
+        <w:rPr>
+          <w:color w:val="FF0000"/>
+        </w:rPr>
+        <w:t>30 3 +</w:t>
+      </w:r>
+      <w:r>
+        <w:t>”</w:t>
+      </w:r>
+    </w:p>
+    <w:p>
+      <w:r>
+        <w:t>Step 4: Grab 30, then grab 3, then grab the operator +</w:t>
+      </w:r>
+    </w:p>
+    <w:p>
+      <w:r>
+        <w:t>Step 5: Add 30 and 3 to get 33</w:t>
+      </w:r>
+    </w:p>
+    <w:p>
+      <w:r>
+        <w:t xml:space="preserve">Step 6: Replace 30 </w:t>
+      </w:r>
+      <w:proofErr w:type="gramStart"/>
+      <w:r>
+        <w:t>3</w:t>
+      </w:r>
+      <w:proofErr w:type="gramEnd"/>
+      <w:r>
+        <w:t xml:space="preserve"> + with its result 33, so instead of “</w:t>
+      </w:r>
+      <w:r>
+        <w:rPr>
+          <w:color w:val="FF0000"/>
+        </w:rPr>
+        <w:t>30 3 +</w:t>
+      </w:r>
+      <w:r>
+        <w:t xml:space="preserve">” we have </w:t>
+      </w:r>
+      <w:r>
+        <w:rPr>
+          <w:color w:val="FF0000"/>
+        </w:rPr>
+        <w:t>33</w:t>
+      </w:r>
+    </w:p>
+    <w:p>
+      <w:r>
+        <w:t>Step 7: If all we have is a single number left, that must be the answer. 33!</w:t>
+      </w:r>
+    </w:p>
+    <w:p/>
+    <w:p>
+      <w:r>
+        <w:lastRenderedPageBreak/>
+        <w:t xml:space="preserve">POSTFIX </w:t>
+      </w:r>
+      <w:proofErr w:type="gramStart"/>
+      <w:r>
+        <w:t>is usually called</w:t>
+      </w:r>
+      <w:proofErr w:type="gramEnd"/>
+      <w:r>
+        <w:t xml:space="preserve"> “reverse polish notation” or RPN. The Wikipedia page for “Reverse Polish Notation” is excellent if you want to learn more. </w:t>
+      </w:r>
+    </w:p>
+    <w:p/>
+    <w:p>
+      <w:r>
+        <w:t xml:space="preserve">CFS uses POSTFIX (RPN) notation when evaluating watch points. In this </w:t>
+      </w:r>
+      <w:proofErr w:type="gramStart"/>
+      <w:r>
+        <w:t>case</w:t>
+      </w:r>
+      <w:proofErr w:type="gramEnd"/>
+      <w:r>
+        <w:t xml:space="preserve"> a </w:t>
+      </w:r>
+      <w:proofErr w:type="spellStart"/>
+      <w:r>
+        <w:t>watchpoint</w:t>
+      </w:r>
+      <w:proofErr w:type="spellEnd"/>
+      <w:r>
+        <w:t xml:space="preserve"> is considered “TRUE” if it has triggered and “FALSE” if it has not triggered. As simple TRUE/FALSE statement, action points are not adding and multiplying, they use logical operators such as AND, OR, XOR, NOT, and EQUALS.</w:t>
+      </w:r>
+    </w:p>
+    <w:p/>
+    <w:p>
+      <w:r>
+        <w:t xml:space="preserve">So, </w:t>
+      </w:r>
+      <w:proofErr w:type="gramStart"/>
+      <w:r>
+        <w:t>let’s</w:t>
+      </w:r>
+      <w:proofErr w:type="gramEnd"/>
+      <w:r>
+        <w:t xml:space="preserve"> say we want an action to be run if watchpoint0 (WP0) triggers AND </w:t>
+      </w:r>
+      <w:proofErr w:type="spellStart"/>
+      <w:r>
+        <w:t>watchpoint</w:t>
+      </w:r>
+      <w:proofErr w:type="spellEnd"/>
+      <w:r>
+        <w:t xml:space="preserve"> 1(WP1) has not triggered OR whenever </w:t>
+      </w:r>
+      <w:proofErr w:type="spellStart"/>
+      <w:r>
+        <w:t>watchpoint</w:t>
+      </w:r>
+      <w:proofErr w:type="spellEnd"/>
+      <w:r>
+        <w:t xml:space="preserve"> 3 (WP3) triggers.</w:t>
+      </w:r>
+    </w:p>
+    <w:p/>
+    <w:p>
+      <w:r>
+        <w:t xml:space="preserve">Using </w:t>
+      </w:r>
+      <w:proofErr w:type="gramStart"/>
+      <w:r>
+        <w:t>INFIX</w:t>
+      </w:r>
+      <w:proofErr w:type="gramEnd"/>
+      <w:r>
+        <w:t xml:space="preserve"> we would write:</w:t>
+      </w:r>
+    </w:p>
+    <w:p/>
+    <w:p>
+      <w:r>
+        <w:t xml:space="preserve">(WP0 </w:t>
+      </w:r>
+      <w:proofErr w:type="gramStart"/>
+      <w:r>
+        <w:t>AND !</w:t>
+      </w:r>
+      <w:proofErr w:type="gramEnd"/>
+      <w:r>
+        <w:t>(WP1)) OR WP3</w:t>
+      </w:r>
+    </w:p>
+    <w:p/>
+    <w:p>
+      <w:r>
+        <w:t xml:space="preserve">In </w:t>
+      </w:r>
+      <w:proofErr w:type="gramStart"/>
+      <w:r>
+        <w:t>POSTFIX</w:t>
+      </w:r>
+      <w:proofErr w:type="gramEnd"/>
+      <w:r>
+        <w:t xml:space="preserve"> we would write:</w:t>
+      </w:r>
+    </w:p>
+    <w:p>
+      <w:proofErr w:type="gramStart"/>
+      <w:r>
+        <w:t>WP1 !</w:t>
+      </w:r>
+      <w:proofErr w:type="gramEnd"/>
+      <w:r>
+        <w:t xml:space="preserve"> WP0 AND WP3 OR</w:t>
+      </w:r>
+    </w:p>
+    <w:p/>
+    <w:p>
+      <w:proofErr w:type="gramStart"/>
+      <w:r>
+        <w:t>And</w:t>
+      </w:r>
+      <w:proofErr w:type="gramEnd"/>
+      <w:r>
+        <w:t xml:space="preserve"> in the ADT table </w:t>
+      </w:r>
+      <w:proofErr w:type="spellStart"/>
+      <w:r>
+        <w:t>watchpoints</w:t>
+      </w:r>
+      <w:proofErr w:type="spellEnd"/>
+      <w:r>
+        <w:t xml:space="preserve"> are represented by a simple number, and the expression must ALWAYS end with LC_RPN_EQUAL so, we would represent the above as:</w:t>
+      </w:r>
+    </w:p>
+    <w:p/>
+    <w:p>
+      <w:proofErr w:type="gramStart"/>
+      <w:r>
+        <w:t>1</w:t>
+      </w:r>
+      <w:proofErr w:type="gramEnd"/>
+      <w:r>
+        <w:t>, LC_RPN_NOT, 0, LC_RPN_AND, 3, LC_RPN_OR, LC_RPN_EQUAL</w:t>
+      </w:r>
+    </w:p>
+    <w:p/>
+    <w:p>
+      <w:r>
+        <w:t xml:space="preserve">(There </w:t>
+      </w:r>
+      <w:proofErr w:type="gramStart"/>
+      <w:r>
+        <w:t>are</w:t>
+      </w:r>
+      <w:proofErr w:type="gramEnd"/>
+      <w:r>
+        <w:t xml:space="preserve"> plenty of infix to postfix online converters to use if this gives you a headache).</w:t>
+      </w:r>
+    </w:p>
+    <w:p/>
+    <w:p>
+      <w:pPr>
+        <w:pStyle w:val="Heading1"/>
+      </w:pPr>
+      <w:r>
+        <w:t>Appendix A</w:t>
+      </w:r>
+      <w:r>
+        <w:t xml:space="preserve"> – Watch and Action Point Table Constants</w:t>
+      </w:r>
+    </w:p>
+    <w:p/>
+    <w:p/>
+    <w:p>
+      <w:pPr>
+        <w:pStyle w:val="Caption"/>
+        <w:keepNext/>
+      </w:pPr>
+      <w:r>
+        <w:t xml:space="preserve">Table </w:t>
+      </w:r>
+      <w:fldSimple w:instr=" SEQ Table \* ARABIC ">
+        <w:r>
+          <w:rPr>
+            <w:noProof/>
+          </w:rPr>
+          <w:t>1</w:t>
+        </w:r>
+      </w:fldSimple>
+      <w:r>
+        <w:t xml:space="preserve"> - LC </w:t>
+      </w:r>
+      <w:proofErr w:type="spellStart"/>
+      <w:r>
+        <w:t>Watchpoint</w:t>
+      </w:r>
+      <w:proofErr w:type="spellEnd"/>
+      <w:r>
+        <w:t xml:space="preserve"> Operators.</w:t>
+      </w:r>
+    </w:p>
+    <w:tbl>
+      <w:tblPr>
+        <w:tblStyle w:val="TableGrid"/>
+        <w:tblW w:w="0" w:type="auto"/>
+        <w:tblLook w:val="04A0" w:firstRow="1" w:lastRow="0" w:firstColumn="1" w:lastColumn="0" w:noHBand="0" w:noVBand="1"/>
+      </w:tblPr>
+      <w:tblGrid>
+        <w:gridCol w:w="4675"/>
+        <w:gridCol w:w="4675"/>
+      </w:tblGrid>
+      <w:tr>
+        <w:tc>
+          <w:tcPr>
+            <w:tcW w:w="4675" w:type="dxa"/>
+          </w:tcPr>
+          <w:p>
+            <w:r>
+              <w:t>Operator</w:t>
+            </w:r>
+          </w:p>
+        </w:tc>
+        <w:tc>
+          <w:tcPr>
+            <w:tcW w:w="4675" w:type="dxa"/>
+          </w:tcPr>
+          <w:p>
+            <w:r>
+              <w:t>Value in Watch Table</w:t>
+            </w:r>
+          </w:p>
+        </w:tc>
+      </w:tr>
+      <w:tr>
+        <w:tc>
+          <w:tcPr>
+            <w:tcW w:w="4675" w:type="dxa"/>
+          </w:tcPr>
+          <w:p>
+            <w:r>
+              <w:t>&lt;</w:t>
+            </w:r>
+          </w:p>
+        </w:tc>
+        <w:tc>
+          <w:tcPr>
+            <w:tcW w:w="4675" w:type="dxa"/>
+          </w:tcPr>
+          <w:p>
+            <w:r>
+              <w:t>LC_OPER_LT</w:t>
+            </w:r>
+          </w:p>
+        </w:tc>
+      </w:tr>
+      <w:tr>
+        <w:tc>
+          <w:tcPr>
+            <w:tcW w:w="4675" w:type="dxa"/>
+          </w:tcPr>
+          <w:p>
+            <w:r>
+              <w:t>&lt;=</w:t>
+            </w:r>
+          </w:p>
+        </w:tc>
+        <w:tc>
+          <w:tcPr>
+            <w:tcW w:w="4675" w:type="dxa"/>
+          </w:tcPr>
+          <w:p>
+            <w:r>
+              <w:t>LC_OPER_LE</w:t>
+            </w:r>
+          </w:p>
+        </w:tc>
+      </w:tr>
+      <w:tr>
+        <w:tc>
+          <w:tcPr>
+            <w:tcW w:w="4675" w:type="dxa"/>
+          </w:tcPr>
+          <w:p>
+            <w:r>
+              <w:t>!=</w:t>
+            </w:r>
+          </w:p>
+        </w:tc>
+        <w:tc>
+          <w:tcPr>
+            <w:tcW w:w="4675" w:type="dxa"/>
+          </w:tcPr>
+          <w:p>
+            <w:r>
+              <w:t>LC_OPER_NE</w:t>
+            </w:r>
+          </w:p>
+        </w:tc>
+      </w:tr>
+      <w:tr>
+        <w:tc>
+          <w:tcPr>
+            <w:tcW w:w="4675" w:type="dxa"/>
+          </w:tcPr>
+          <w:p>
+            <w:r>
+              <w:t>==</w:t>
+            </w:r>
+          </w:p>
+        </w:tc>
+        <w:tc>
+          <w:tcPr>
+            <w:tcW w:w="4675" w:type="dxa"/>
+          </w:tcPr>
+          <w:p>
+            <w:r>
+              <w:t>LC_OPER_EQ</w:t>
+            </w:r>
+          </w:p>
+        </w:tc>
+      </w:tr>
+      <w:tr>
+        <w:tc>
+          <w:tcPr>
+            <w:tcW w:w="4675" w:type="dxa"/>
+          </w:tcPr>
+          <w:p>
+            <w:r>
+              <w:t>&gt;=</w:t>
+            </w:r>
+          </w:p>
+        </w:tc>
+        <w:tc>
+          <w:tcPr>
+            <w:tcW w:w="4675" w:type="dxa"/>
+          </w:tcPr>
+          <w:p>
+            <w:r>
+              <w:t>LC_OPER_GE</w:t>
+            </w:r>
+          </w:p>
+        </w:tc>
+      </w:tr>
+      <w:tr>
+        <w:tc>
+          <w:tcPr>
+            <w:tcW w:w="4675" w:type="dxa"/>
+          </w:tcPr>
+          <w:p>
+            <w:r>
+              <w:t>&gt;</w:t>
+            </w:r>
+          </w:p>
+        </w:tc>
+        <w:tc>
+          <w:tcPr>
+            <w:tcW w:w="4675" w:type="dxa"/>
+          </w:tcPr>
+          <w:p>
+            <w:r>
+              <w:t>LC_OPER_GT</w:t>
+            </w:r>
+          </w:p>
+        </w:tc>
+      </w:tr>
+    </w:tbl>
+    <w:p/>
+    <w:p/>
+    <w:p>
+      <w:pPr>
+        <w:pStyle w:val="Caption"/>
+        <w:keepNext/>
+      </w:pPr>
+      <w:r>
+        <w:t xml:space="preserve">Table </w:t>
+      </w:r>
+      <w:fldSimple w:instr=" SEQ Table \* ARABIC ">
+        <w:r>
+          <w:rPr>
+            <w:noProof/>
+          </w:rPr>
+          <w:t>2</w:t>
+        </w:r>
+      </w:fldSimple>
+      <w:r>
+        <w:t xml:space="preserve"> - WHE Telemetry points, offsets, and values.</w:t>
+      </w:r>
+    </w:p>
+    <w:tbl>
+      <w:tblPr>
+        <w:tblStyle w:val="TableGrid"/>
+        <w:tblW w:w="9355" w:type="dxa"/>
+        <w:tblLook w:val="04A0" w:firstRow="1" w:lastRow="0" w:firstColumn="1" w:lastColumn="0" w:noHBand="0" w:noVBand="1"/>
+      </w:tblPr>
+      <w:tblGrid>
+        <w:gridCol w:w="2515"/>
+        <w:gridCol w:w="1080"/>
+        <w:gridCol w:w="5760"/>
+      </w:tblGrid>
+      <w:tr>
+        <w:tc>
+          <w:tcPr>
+            <w:tcW w:w="2515" w:type="dxa"/>
+          </w:tcPr>
+          <w:p>
+            <w:r>
+              <w:t>Telemetry Data Point</w:t>
+            </w:r>
+          </w:p>
+        </w:tc>
+        <w:tc>
+          <w:tcPr>
+            <w:tcW w:w="1080" w:type="dxa"/>
+          </w:tcPr>
+          <w:p>
+            <w:r>
+              <w:t>OFFSET</w:t>
+            </w:r>
+          </w:p>
+        </w:tc>
+        <w:tc>
+          <w:tcPr>
+            <w:tcW w:w="5760" w:type="dxa"/>
+          </w:tcPr>
+          <w:p>
+            <w:r>
+              <w:t>Values</w:t>
+            </w:r>
+          </w:p>
+        </w:tc>
+      </w:tr>
+      <w:tr>
+        <w:tc>
+          <w:tcPr>
+            <w:tcW w:w="2515" w:type="dxa"/>
+          </w:tcPr>
+          <w:p>
+            <w:r>
+              <w:t>Capacitor A charge</w:t>
+            </w:r>
+          </w:p>
+        </w:tc>
+        <w:tc>
+          <w:tcPr>
+            <w:tcW w:w="1080" w:type="dxa"/>
+          </w:tcPr>
+          <w:p>
+            <w:r>
+              <w:t>14</w:t>
+            </w:r>
+          </w:p>
+        </w:tc>
+        <w:tc>
+          <w:tcPr>
+            <w:tcW w:w="5760" w:type="dxa"/>
+          </w:tcPr>
+          <w:p>
+            <w:r>
+              <w:t xml:space="preserve">0-255. Represents % of safe charge. </w:t>
+            </w:r>
+          </w:p>
+        </w:tc>
+      </w:tr>
+      <w:tr>
+        <w:tc>
+          <w:tcPr>
+            <w:tcW w:w="2515" w:type="dxa"/>
+          </w:tcPr>
+          <w:p>
+            <w:r>
+              <w:lastRenderedPageBreak/>
+              <w:t>Capacitor A State</w:t>
+            </w:r>
+          </w:p>
+        </w:tc>
+        <w:tc>
+          <w:tcPr>
+            <w:tcW w:w="1080" w:type="dxa"/>
+          </w:tcPr>
+          <w:p>
+            <w:r>
+              <w:t>15</w:t>
+            </w:r>
+          </w:p>
+        </w:tc>
+        <w:tc>
+          <w:tcPr>
+            <w:tcW w:w="5760" w:type="dxa"/>
+          </w:tcPr>
+          <w:p>
+            <w:r>
+              <w:t>0: Charging. 1: Discharging. 2</w:t>
+            </w:r>
+            <w:proofErr w:type="gramStart"/>
+            <w:r>
+              <w:t>:Leaking</w:t>
+            </w:r>
+            <w:proofErr w:type="gramEnd"/>
+            <w:r>
+              <w:t>. 3:Broken</w:t>
+            </w:r>
+          </w:p>
+        </w:tc>
+      </w:tr>
+      <w:tr>
+        <w:tc>
+          <w:tcPr>
+            <w:tcW w:w="2515" w:type="dxa"/>
+          </w:tcPr>
+          <w:p>
+            <w:r>
+              <w:t>Capacitor B Charge</w:t>
+            </w:r>
+          </w:p>
+        </w:tc>
+        <w:tc>
+          <w:tcPr>
+            <w:tcW w:w="1080" w:type="dxa"/>
+          </w:tcPr>
+          <w:p>
+            <w:r>
+              <w:t>16</w:t>
+            </w:r>
+          </w:p>
+        </w:tc>
+        <w:tc>
+          <w:tcPr>
+            <w:tcW w:w="5760" w:type="dxa"/>
+          </w:tcPr>
+          <w:p>
+            <w:r>
+              <w:t xml:space="preserve">0-255. Represents % of safe charge. </w:t>
+            </w:r>
+          </w:p>
+        </w:tc>
+      </w:tr>
+      <w:tr>
+        <w:tc>
+          <w:tcPr>
+            <w:tcW w:w="2515" w:type="dxa"/>
+          </w:tcPr>
+          <w:p>
+            <w:r>
+              <w:t>Capacitor B State</w:t>
+            </w:r>
+          </w:p>
+        </w:tc>
+        <w:tc>
+          <w:tcPr>
+            <w:tcW w:w="1080" w:type="dxa"/>
+          </w:tcPr>
+          <w:p>
+            <w:r>
+              <w:t>17</w:t>
+            </w:r>
+          </w:p>
+        </w:tc>
+        <w:tc>
+          <w:tcPr>
+            <w:tcW w:w="5760" w:type="dxa"/>
+          </w:tcPr>
+          <w:p>
+            <w:r>
+              <w:t>0: Charging. 1: Discharging. 2</w:t>
+            </w:r>
+            <w:proofErr w:type="gramStart"/>
+            <w:r>
+              <w:t>:Leaking</w:t>
+            </w:r>
+            <w:proofErr w:type="gramEnd"/>
+            <w:r>
+              <w:t>. 3:Broken</w:t>
+            </w:r>
+          </w:p>
+        </w:tc>
+      </w:tr>
+      <w:tr>
+        <w:tc>
+          <w:tcPr>
+            <w:tcW w:w="2515" w:type="dxa"/>
+          </w:tcPr>
+          <w:p>
+            <w:r>
+              <w:t>SBC State</w:t>
+            </w:r>
+          </w:p>
+        </w:tc>
+        <w:tc>
+          <w:tcPr>
+            <w:tcW w:w="1080" w:type="dxa"/>
+          </w:tcPr>
+          <w:p>
+            <w:r>
+              <w:t>18</w:t>
+            </w:r>
+          </w:p>
+        </w:tc>
+        <w:tc>
+          <w:tcPr>
+            <w:tcW w:w="5760" w:type="dxa"/>
+          </w:tcPr>
+          <w:p>
+            <w:r>
+              <w:t>0: Off. 1: Powered. 2: Observing. 3:Error</w:t>
+            </w:r>
+          </w:p>
+        </w:tc>
+      </w:tr>
+      <w:tr>
+        <w:tc>
+          <w:tcPr>
+            <w:tcW w:w="2515" w:type="dxa"/>
+          </w:tcPr>
+          <w:p>
+            <w:r>
+              <w:t>TEMP as integer</w:t>
+            </w:r>
+          </w:p>
+        </w:tc>
+        <w:tc>
+          <w:tcPr>
+            <w:tcW w:w="1080" w:type="dxa"/>
+          </w:tcPr>
+          <w:p>
+            <w:r>
+              <w:t>19</w:t>
+            </w:r>
+          </w:p>
+        </w:tc>
+        <w:tc>
+          <w:tcPr>
+            <w:tcW w:w="5760" w:type="dxa"/>
+          </w:tcPr>
+          <w:p>
+            <w:r>
+              <w:t>0-255. Temperature as an integer (truncated)</w:t>
+            </w:r>
+            <w:r>
+              <w:t xml:space="preserve"> e.g., 15.2 will be reported at 15. 15.9 </w:t>
+            </w:r>
+            <w:proofErr w:type="gramStart"/>
+            <w:r>
+              <w:t>will also be reported</w:t>
+            </w:r>
+            <w:proofErr w:type="gramEnd"/>
+            <w:r>
+              <w:t xml:space="preserve"> at 15.</w:t>
+            </w:r>
+          </w:p>
+        </w:tc>
+      </w:tr>
+      <w:tr>
+        <w:tc>
+          <w:tcPr>
+            <w:tcW w:w="2515" w:type="dxa"/>
+          </w:tcPr>
+          <w:p>
+            <w:r>
+              <w:t>Louver State</w:t>
+            </w:r>
+          </w:p>
+        </w:tc>
+        <w:tc>
+          <w:tcPr>
+            <w:tcW w:w="1080" w:type="dxa"/>
+          </w:tcPr>
+          <w:p>
+            <w:r>
+              <w:t>20</w:t>
+            </w:r>
+          </w:p>
+        </w:tc>
+        <w:tc>
+          <w:tcPr>
+            <w:tcW w:w="5760" w:type="dxa"/>
+          </w:tcPr>
+          <w:p>
+            <w:r>
+              <w:t>0: Closed. 1: Open</w:t>
+            </w:r>
+          </w:p>
+        </w:tc>
+      </w:tr>
+      <w:tr>
+        <w:tc>
+          <w:tcPr>
+            <w:tcW w:w="2515" w:type="dxa"/>
+          </w:tcPr>
+          <w:p>
+            <w:r>
+              <w:t>Heater State</w:t>
+            </w:r>
+          </w:p>
+        </w:tc>
+        <w:tc>
+          <w:tcPr>
+            <w:tcW w:w="1080" w:type="dxa"/>
+          </w:tcPr>
+          <w:p>
+            <w:r>
+              <w:t>21</w:t>
+            </w:r>
+          </w:p>
+        </w:tc>
+        <w:tc>
+          <w:tcPr>
+            <w:tcW w:w="5760" w:type="dxa"/>
+          </w:tcPr>
+          <w:p>
+            <w:r>
+              <w:t>0: Off. 1: On</w:t>
+            </w:r>
+          </w:p>
+        </w:tc>
+      </w:tr>
+      <w:tr>
+        <w:tc>
+          <w:tcPr>
+            <w:tcW w:w="2515" w:type="dxa"/>
+          </w:tcPr>
+          <w:p>
+            <w:r>
+              <w:t>Active Capacitor</w:t>
+            </w:r>
+          </w:p>
+        </w:tc>
+        <w:tc>
+          <w:tcPr>
+            <w:tcW w:w="1080" w:type="dxa"/>
+          </w:tcPr>
+          <w:p>
+            <w:r>
+              <w:t>22</w:t>
+            </w:r>
+          </w:p>
+        </w:tc>
+        <w:tc>
+          <w:tcPr>
+            <w:tcW w:w="5760" w:type="dxa"/>
+          </w:tcPr>
+          <w:p>
+            <w:r>
+              <w:t>0: A. 1: B.</w:t>
+            </w:r>
+          </w:p>
+        </w:tc>
+      </w:tr>
+      <w:tr>
+        <w:tc>
+          <w:tcPr>
+            <w:tcW w:w="2515" w:type="dxa"/>
+          </w:tcPr>
+          <w:p>
+            <w:r>
+              <w:t>Damage State</w:t>
+            </w:r>
+          </w:p>
+        </w:tc>
+        <w:tc>
+          <w:tcPr>
+            <w:tcW w:w="1080" w:type="dxa"/>
+          </w:tcPr>
+          <w:p>
+            <w:r>
+              <w:t>23</w:t>
+            </w:r>
+          </w:p>
+        </w:tc>
+        <w:tc>
+          <w:tcPr>
+            <w:tcW w:w="5760" w:type="dxa"/>
+          </w:tcPr>
+          <w:p>
+            <w:r>
+              <w:t>0: None. 1: Minor. 2: Major</w:t>
+            </w:r>
+          </w:p>
+        </w:tc>
+      </w:tr>
+    </w:tbl>
+    <w:p/>
+    <w:p/>
+    <w:p>
+      <w:pPr>
+        <w:pStyle w:val="Caption"/>
+        <w:keepNext/>
+      </w:pPr>
+      <w:r>
+        <w:t xml:space="preserve">Table </w:t>
+      </w:r>
+      <w:fldSimple w:instr=" SEQ Table \* ARABIC ">
+        <w:r>
+          <w:rPr>
+            <w:noProof/>
+          </w:rPr>
+          <w:t>3</w:t>
+        </w:r>
+      </w:fldSimple>
+      <w:r>
+        <w:t xml:space="preserve"> - Actions for WHE.</w:t>
+      </w:r>
+    </w:p>
+    <w:tbl>
+      <w:tblPr>
+        <w:tblStyle w:val="TableGrid"/>
+        <w:tblW w:w="0" w:type="auto"/>
+        <w:tblLook w:val="04A0" w:firstRow="1" w:lastRow="0" w:firstColumn="1" w:lastColumn="0" w:noHBand="0" w:noVBand="1"/>
+      </w:tblPr>
+      <w:tblGrid>
+        <w:gridCol w:w="4675"/>
+        <w:gridCol w:w="4675"/>
+      </w:tblGrid>
+      <w:tr>
+        <w:tc>
+          <w:tcPr>
+            <w:tcW w:w="4675" w:type="dxa"/>
+          </w:tcPr>
+          <w:p>
+            <w:r>
+              <w:t>WHE_NOOP_CC</w:t>
+            </w:r>
+          </w:p>
+        </w:tc>
+        <w:tc>
+          <w:tcPr>
+            <w:tcW w:w="4675" w:type="dxa"/>
+          </w:tcPr>
+          <w:p>
+            <w:r>
+              <w:t>Perform a no-op (useless, really)</w:t>
+            </w:r>
+          </w:p>
+        </w:tc>
+      </w:tr>
+      <w:tr>
+        <w:tc>
+          <w:tcPr>
+            <w:tcW w:w="4675" w:type="dxa"/>
+          </w:tcPr>
+          <w:p>
+            <w:r>
+              <w:t>WHE_CAP_A_ACTIVE_CC</w:t>
+            </w:r>
+          </w:p>
+        </w:tc>
+        <w:tc>
+          <w:tcPr>
+            <w:tcW w:w="4675" w:type="dxa"/>
+          </w:tcPr>
+          <w:p>
+            <w:r>
+              <w:t>Make capacitor A the active capacitor</w:t>
+            </w:r>
+          </w:p>
+        </w:tc>
+      </w:tr>
+      <w:tr>
+        <w:tc>
+          <w:tcPr>
+            <w:tcW w:w="4675" w:type="dxa"/>
+          </w:tcPr>
+          <w:p>
+            <w:r>
+              <w:t>WHE_CAP_A_DISCHARGE_CC</w:t>
+            </w:r>
+          </w:p>
+        </w:tc>
+        <w:tc>
+          <w:tcPr>
+            <w:tcW w:w="4675" w:type="dxa"/>
+          </w:tcPr>
+          <w:p>
+            <w:r>
+              <w:t>Discharge capacitor A</w:t>
+            </w:r>
+          </w:p>
+        </w:tc>
+      </w:tr>
+      <w:tr>
+        <w:tc>
+          <w:tcPr>
+            <w:tcW w:w="4675" w:type="dxa"/>
+          </w:tcPr>
+          <w:p>
+            <w:r>
+              <w:t>WHE_CAP_B_ACTIVE_CC</w:t>
+            </w:r>
+          </w:p>
+        </w:tc>
+        <w:tc>
+          <w:tcPr>
+            <w:tcW w:w="4675" w:type="dxa"/>
+          </w:tcPr>
+          <w:p>
+            <w:r>
+              <w:t>Make capacitor B the active capacitor</w:t>
+            </w:r>
+          </w:p>
+        </w:tc>
+      </w:tr>
+      <w:tr>
+        <w:tc>
+          <w:tcPr>
+            <w:tcW w:w="4675" w:type="dxa"/>
+          </w:tcPr>
+          <w:p>
+            <w:r>
+              <w:t>WHE_CAP_B_DISCHARGE_CC</w:t>
+            </w:r>
+          </w:p>
+        </w:tc>
+        <w:tc>
+          <w:tcPr>
+            <w:tcW w:w="4675" w:type="dxa"/>
+          </w:tcPr>
+          <w:p>
+            <w:r>
+              <w:t>Discharge capacitor B</w:t>
+            </w:r>
+          </w:p>
+        </w:tc>
+      </w:tr>
+      <w:tr>
+        <w:tc>
+          <w:tcPr>
+            <w:tcW w:w="4675" w:type="dxa"/>
+          </w:tcPr>
+          <w:p>
+            <w:r>
+              <w:t>WHE_OBS_START_CC</w:t>
+            </w:r>
+          </w:p>
+        </w:tc>
+        <w:tc>
+          <w:tcPr>
+            <w:tcW w:w="4675" w:type="dxa"/>
+          </w:tcPr>
+          <w:p>
+            <w:r>
+              <w:t>Start an observations</w:t>
+            </w:r>
+          </w:p>
+        </w:tc>
+      </w:tr>
+      <w:tr>
+        <w:tc>
+          <w:tcPr>
+            <w:tcW w:w="4675" w:type="dxa"/>
+          </w:tcPr>
+          <w:p>
+            <w:r>
+              <w:t>WHE_OBS_STOP_CC</w:t>
+            </w:r>
+          </w:p>
+        </w:tc>
+        <w:tc>
+          <w:tcPr>
+            <w:tcW w:w="4675" w:type="dxa"/>
+          </w:tcPr>
+          <w:p>
+            <w:r>
+              <w:t>Stop an observation</w:t>
+            </w:r>
+          </w:p>
+        </w:tc>
+      </w:tr>
+      <w:tr>
+        <w:tc>
+          <w:tcPr>
+            <w:tcW w:w="4675" w:type="dxa"/>
+          </w:tcPr>
+          <w:p>
+            <w:r>
+              <w:t>WHE_POWER_SBC_CC</w:t>
+            </w:r>
+          </w:p>
+        </w:tc>
+        <w:tc>
+          <w:tcPr>
+            <w:tcW w:w="4675" w:type="dxa"/>
+          </w:tcPr>
+          <w:p>
+            <w:r>
+              <w:t>Turn on power to the SBC.</w:t>
+            </w:r>
+          </w:p>
+        </w:tc>
+      </w:tr>
+      <w:tr>
+        <w:tc>
+          <w:tcPr>
+            <w:tcW w:w="4675" w:type="dxa"/>
+          </w:tcPr>
+          <w:p>
+            <w:r>
+              <w:t>WHE_THERM_HTR_OFF_CC</w:t>
+            </w:r>
+          </w:p>
+        </w:tc>
+        <w:tc>
+          <w:tcPr>
+            <w:tcW w:w="4675" w:type="dxa"/>
+          </w:tcPr>
+          <w:p>
+            <w:r>
+              <w:t>Turn off the heater</w:t>
+            </w:r>
+          </w:p>
+        </w:tc>
+      </w:tr>
+      <w:tr>
+        <w:tc>
+          <w:tcPr>
+            <w:tcW w:w="4675" w:type="dxa"/>
+          </w:tcPr>
+          <w:p>
+            <w:r>
+              <w:t>WHE_THERM_HTR_ON_CC</w:t>
+            </w:r>
+          </w:p>
+        </w:tc>
+        <w:tc>
+          <w:tcPr>
+            <w:tcW w:w="4675" w:type="dxa"/>
+          </w:tcPr>
+          <w:p>
+            <w:r>
+              <w:t>Turn on the heater</w:t>
+            </w:r>
+          </w:p>
+        </w:tc>
+      </w:tr>
+      <w:tr>
+        <w:tc>
+          <w:tcPr>
+            <w:tcW w:w="4675" w:type="dxa"/>
+          </w:tcPr>
+          <w:p>
+            <w:r>
+              <w:t>WHE_THERM_LOUVER_CLOSE_CC</w:t>
+            </w:r>
+          </w:p>
+        </w:tc>
+        <w:tc>
+          <w:tcPr>
+            <w:tcW w:w="4675" w:type="dxa"/>
+          </w:tcPr>
+          <w:p>
+            <w:r>
+              <w:t>Close the Louver</w:t>
+            </w:r>
+          </w:p>
+        </w:tc>
+      </w:tr>
+      <w:tr>
+        <w:tc>
+          <w:tcPr>
+            <w:tcW w:w="4675" w:type="dxa"/>
+          </w:tcPr>
+          <w:p>
+            <w:r>
+              <w:t>WHE_THERM_LOUVER_OPEN_CC</w:t>
+            </w:r>
+          </w:p>
+        </w:tc>
+        <w:tc>
+          <w:tcPr>
+            <w:tcW w:w="4675" w:type="dxa"/>
+          </w:tcPr>
+          <w:p>
+            <w:r>
+              <w:t>Open the Louver</w:t>
+            </w:r>
+          </w:p>
+        </w:tc>
+      </w:tr>
+      <w:tr>
+        <w:tc>
+          <w:tcPr>
+            <w:tcW w:w="4675" w:type="dxa"/>
+          </w:tcPr>
+          <w:p>
+            <w:r>
+              <w:t>WHE_TLM_RESET_CNTS_CC</w:t>
+            </w:r>
+          </w:p>
+        </w:tc>
+        <w:tc>
+          <w:tcPr>
+            <w:tcW w:w="4675" w:type="dxa"/>
+          </w:tcPr>
+          <w:p>
+            <w:r>
+              <w:t>Reset telemetry counts</w:t>
+            </w:r>
+          </w:p>
+        </w:tc>
+      </w:tr>
+    </w:tbl>
+    <w:p/>
+    <w:p/>
+    <w:p>
+      <w:pPr>
+        <w:pStyle w:val="Caption"/>
+        <w:keepNext/>
+      </w:pPr>
+      <w:r>
+        <w:t xml:space="preserve">Table </w:t>
+      </w:r>
+      <w:fldSimple w:instr=" SEQ Table \* ARABIC ">
+        <w:r>
+          <w:rPr>
+            <w:noProof/>
+          </w:rPr>
+          <w:t>4</w:t>
+        </w:r>
+      </w:fldSimple>
+      <w:r>
+        <w:t xml:space="preserve"> - Action Point RPN Equation Operators</w:t>
+      </w:r>
+    </w:p>
+    <w:tbl>
+      <w:tblPr>
+        <w:tblStyle w:val="TableGrid"/>
+        <w:tblW w:w="0" w:type="auto"/>
+        <w:tblLook w:val="04A0" w:firstRow="1" w:lastRow="0" w:firstColumn="1" w:lastColumn="0" w:noHBand="0" w:noVBand="1"/>
+      </w:tblPr>
+      <w:tblGrid>
+        <w:gridCol w:w="4675"/>
+        <w:gridCol w:w="4675"/>
+      </w:tblGrid>
+      <w:tr>
+        <w:tc>
+          <w:tcPr>
+            <w:tcW w:w="4675" w:type="dxa"/>
+          </w:tcPr>
+          <w:p>
+            <w:r>
+              <w:t>LC_RPN_AND</w:t>
+            </w:r>
+          </w:p>
+        </w:tc>
+        <w:tc>
+          <w:tcPr>
+            <w:tcW w:w="4675" w:type="dxa"/>
+          </w:tcPr>
+          <w:p>
+            <w:r>
+              <w:t>Logical AND</w:t>
+            </w:r>
+          </w:p>
+        </w:tc>
+      </w:tr>
+      <w:tr>
+        <w:tc>
+          <w:tcPr>
+            <w:tcW w:w="4675" w:type="dxa"/>
+          </w:tcPr>
+          <w:p>
+            <w:r>
+              <w:t>LC_RPN_OR</w:t>
+            </w:r>
+          </w:p>
+        </w:tc>
+        <w:tc>
+          <w:tcPr>
+            <w:tcW w:w="4675" w:type="dxa"/>
+          </w:tcPr>
+          <w:p>
+            <w:r>
+              <w:t>Logical OR</w:t>
+            </w:r>
+          </w:p>
+        </w:tc>
+      </w:tr>
+      <w:tr>
+        <w:tc>
+          <w:tcPr>
+            <w:tcW w:w="4675" w:type="dxa"/>
+          </w:tcPr>
+          <w:p>
+            <w:r>
+              <w:t>LC_RPN_XOR</w:t>
+            </w:r>
+          </w:p>
+        </w:tc>
+        <w:tc>
+          <w:tcPr>
+            <w:tcW w:w="4675" w:type="dxa"/>
+          </w:tcPr>
+          <w:p>
+            <w:r>
+              <w:t>Logical Exclusive OR</w:t>
+            </w:r>
+          </w:p>
+        </w:tc>
+      </w:tr>
+      <w:tr>
+        <w:tc>
+          <w:tcPr>
+            <w:tcW w:w="4675" w:type="dxa"/>
+          </w:tcPr>
+          <w:p>
+            <w:r>
+              <w:t>LC_RPN_NOT</w:t>
+            </w:r>
+          </w:p>
+        </w:tc>
+        <w:tc>
+          <w:tcPr>
+            <w:tcW w:w="4675" w:type="dxa"/>
+          </w:tcPr>
+          <w:p>
+            <w:r>
+              <w:t>Negation</w:t>
+            </w:r>
+          </w:p>
+        </w:tc>
+      </w:tr>
+      <w:tr>
+        <w:tc>
+          <w:tcPr>
+            <w:tcW w:w="4675" w:type="dxa"/>
+          </w:tcPr>
+          <w:p>
+            <w:r>
+              <w:t>LC_RPN_EQUAL</w:t>
+            </w:r>
+          </w:p>
+        </w:tc>
+        <w:tc>
+          <w:tcPr>
+            <w:tcW w:w="4675" w:type="dxa"/>
+          </w:tcPr>
+          <w:p>
+            <w:r>
+              <w:t>Equality</w:t>
+            </w:r>
+          </w:p>
+        </w:tc>
+      </w:tr>
+    </w:tbl>
     <w:p/>
     <w:sectPr>
       <w:pgSz w:w="12240" w:h="15840"/>
@@ -1912,7 +5629,7 @@
 </file>
 
 <file path=word/numbering.xml><?xml version="1.0" encoding="utf-8"?>
-<w:numbering xmlns:wpc="http://schemas.microsoft.com/office/word/2010/wordprocessingCanvas" xmlns:cx="http://schemas.microsoft.com/office/drawing/2014/chartex" xmlns:cx1="http://schemas.microsoft.com/office/drawing/2015/9/8/chartex" xmlns:cx2="http://schemas.microsoft.com/office/drawing/2015/10/21/chartex" xmlns:cx3="http://schemas.microsoft.com/office/drawing/2016/5/9/chartex" xmlns:cx4="http://schemas.microsoft.com/office/drawing/2016/5/10/chartex" xmlns:cx5="http://schemas.microsoft.com/office/drawing/2016/5/11/chartex" xmlns:cx6="http://schemas.microsoft.com/office/drawing/2016/5/12/chartex" xmlns:cx7="http://schemas.microsoft.com/office/drawing/2016/5/13/chartex" xmlns:cx8="http://schemas.microsoft.com/office/drawing/2016/5/14/chartex" xmlns:mc="http://schemas.openxmlformats.org/markup-compatibility/2006" xmlns:aink="http://schemas.microsoft.com/office/drawing/2016/ink" xmlns:am3d="http://schemas.microsoft.com/office/drawing/2017/model3d" xmlns:o="urn:schemas-microsoft-com:office:office" xmlns:r="http://schemas.openxmlformats.org/officeDocument/2006/relationships" xmlns:m="http://schemas.openxmlformats.org/officeDocument/2006/math" xmlns:v="urn:schemas-microsoft-com:vml" xmlns:wp14="http://schemas.microsoft.com/office/word/2010/wordprocessingDrawing" xmlns:wp="http://schemas.openxmlformats.org/drawingml/2006/wordprocessingDrawing" xmlns:w10="urn:schemas-microsoft-com:office:word" xmlns:w="http://schemas.openxmlformats.org/wordprocessingml/2006/main" xmlns:w14="http://schemas.microsoft.com/office/word/2010/wordml" xmlns:w15="http://schemas.microsoft.com/office/word/2012/wordml" xmlns:w16cid="http://schemas.microsoft.com/office/word/2016/wordml/cid" xmlns:w16se="http://schemas.microsoft.com/office/word/2015/wordml/symex" xmlns:wpg="http://schemas.microsoft.com/office/word/2010/wordprocessingGroup" xmlns:wpi="http://schemas.microsoft.com/office/word/2010/wordprocessingInk" xmlns:wne="http://schemas.microsoft.com/office/word/2006/wordml" xmlns:wps="http://schemas.microsoft.com/office/word/2010/wordprocessingShape" mc:Ignorable="w14 w15 w16se w16cid wp14">
+<w:numbering xmlns:wpc="http://schemas.microsoft.com/office/word/2010/wordprocessingCanvas" xmlns:mc="http://schemas.openxmlformats.org/markup-compatibility/2006" xmlns:o="urn:schemas-microsoft-com:office:office" xmlns:r="http://schemas.openxmlformats.org/officeDocument/2006/relationships" xmlns:m="http://schemas.openxmlformats.org/officeDocument/2006/math" xmlns:v="urn:schemas-microsoft-com:vml" xmlns:wp14="http://schemas.microsoft.com/office/word/2010/wordprocessingDrawing" xmlns:wp="http://schemas.openxmlformats.org/drawingml/2006/wordprocessingDrawing" xmlns:w10="urn:schemas-microsoft-com:office:word" xmlns:w="http://schemas.openxmlformats.org/wordprocessingml/2006/main" xmlns:w14="http://schemas.microsoft.com/office/word/2010/wordml" xmlns:w15="http://schemas.microsoft.com/office/word/2012/wordml" xmlns:wpg="http://schemas.microsoft.com/office/word/2010/wordprocessingGroup" xmlns:wpi="http://schemas.microsoft.com/office/word/2010/wordprocessingInk" xmlns:wne="http://schemas.microsoft.com/office/word/2006/wordml" xmlns:wps="http://schemas.microsoft.com/office/word/2010/wordprocessingShape" mc:Ignorable="w14 w15 wp14">
   <w:abstractNum w:abstractNumId="0" w15:restartNumberingAfterBreak="0">
     <w:nsid w:val="0B503FB1"/>
     <w:multiLevelType w:val="hybridMultilevel"/>
@@ -2543,6 +6260,92 @@
     </w:lvl>
   </w:abstractNum>
   <w:abstractNum w:abstractNumId="7" w15:restartNumberingAfterBreak="0">
+    <w:nsid w:val="455C1737"/>
+    <w:multiLevelType w:val="hybridMultilevel"/>
+    <w:tmpl w:val="8AD0E80A"/>
+    <w:lvl w:ilvl="0" w:tplc="0409000F">
+      <w:start w:val="1"/>
+      <w:numFmt w:val="decimal"/>
+      <w:lvlText w:val="%1."/>
+      <w:lvlJc w:val="left"/>
+      <w:pPr>
+        <w:ind w:left="720" w:hanging="360"/>
+      </w:pPr>
+    </w:lvl>
+    <w:lvl w:ilvl="1" w:tplc="04090019">
+      <w:start w:val="1"/>
+      <w:numFmt w:val="lowerLetter"/>
+      <w:lvlText w:val="%2."/>
+      <w:lvlJc w:val="left"/>
+      <w:pPr>
+        <w:ind w:left="1440" w:hanging="360"/>
+      </w:pPr>
+    </w:lvl>
+    <w:lvl w:ilvl="2" w:tplc="0409001B" w:tentative="1">
+      <w:start w:val="1"/>
+      <w:numFmt w:val="lowerRoman"/>
+      <w:lvlText w:val="%3."/>
+      <w:lvlJc w:val="right"/>
+      <w:pPr>
+        <w:ind w:left="2160" w:hanging="180"/>
+      </w:pPr>
+    </w:lvl>
+    <w:lvl w:ilvl="3" w:tplc="0409000F" w:tentative="1">
+      <w:start w:val="1"/>
+      <w:numFmt w:val="decimal"/>
+      <w:lvlText w:val="%4."/>
+      <w:lvlJc w:val="left"/>
+      <w:pPr>
+        <w:ind w:left="2880" w:hanging="360"/>
+      </w:pPr>
+    </w:lvl>
+    <w:lvl w:ilvl="4" w:tplc="04090019" w:tentative="1">
+      <w:start w:val="1"/>
+      <w:numFmt w:val="lowerLetter"/>
+      <w:lvlText w:val="%5."/>
+      <w:lvlJc w:val="left"/>
+      <w:pPr>
+        <w:ind w:left="3600" w:hanging="360"/>
+      </w:pPr>
+    </w:lvl>
+    <w:lvl w:ilvl="5" w:tplc="0409001B" w:tentative="1">
+      <w:start w:val="1"/>
+      <w:numFmt w:val="lowerRoman"/>
+      <w:lvlText w:val="%6."/>
+      <w:lvlJc w:val="right"/>
+      <w:pPr>
+        <w:ind w:left="4320" w:hanging="180"/>
+      </w:pPr>
+    </w:lvl>
+    <w:lvl w:ilvl="6" w:tplc="0409000F" w:tentative="1">
+      <w:start w:val="1"/>
+      <w:numFmt w:val="decimal"/>
+      <w:lvlText w:val="%7."/>
+      <w:lvlJc w:val="left"/>
+      <w:pPr>
+        <w:ind w:left="5040" w:hanging="360"/>
+      </w:pPr>
+    </w:lvl>
+    <w:lvl w:ilvl="7" w:tplc="04090019" w:tentative="1">
+      <w:start w:val="1"/>
+      <w:numFmt w:val="lowerLetter"/>
+      <w:lvlText w:val="%8."/>
+      <w:lvlJc w:val="left"/>
+      <w:pPr>
+        <w:ind w:left="5760" w:hanging="360"/>
+      </w:pPr>
+    </w:lvl>
+    <w:lvl w:ilvl="8" w:tplc="0409001B" w:tentative="1">
+      <w:start w:val="1"/>
+      <w:numFmt w:val="lowerRoman"/>
+      <w:lvlText w:val="%9."/>
+      <w:lvlJc w:val="right"/>
+      <w:pPr>
+        <w:ind w:left="6480" w:hanging="180"/>
+      </w:pPr>
+    </w:lvl>
+  </w:abstractNum>
+  <w:abstractNum w:abstractNumId="8" w15:restartNumberingAfterBreak="0">
     <w:nsid w:val="47054883"/>
     <w:multiLevelType w:val="hybridMultilevel"/>
     <w:tmpl w:val="CFDEF404"/>
@@ -2631,7 +6434,7 @@
       </w:pPr>
     </w:lvl>
   </w:abstractNum>
-  <w:abstractNum w:abstractNumId="8" w15:restartNumberingAfterBreak="0">
+  <w:abstractNum w:abstractNumId="9" w15:restartNumberingAfterBreak="0">
     <w:nsid w:val="4E170A05"/>
     <w:multiLevelType w:val="hybridMultilevel"/>
     <w:tmpl w:val="F440D058"/>
@@ -2720,7 +6523,7 @@
       </w:pPr>
     </w:lvl>
   </w:abstractNum>
-  <w:abstractNum w:abstractNumId="9" w15:restartNumberingAfterBreak="0">
+  <w:abstractNum w:abstractNumId="10" w15:restartNumberingAfterBreak="0">
     <w:nsid w:val="56D455DE"/>
     <w:multiLevelType w:val="hybridMultilevel"/>
     <w:tmpl w:val="D6CA7A9A"/>
@@ -2806,7 +6609,7 @@
       </w:pPr>
     </w:lvl>
   </w:abstractNum>
-  <w:abstractNum w:abstractNumId="10" w15:restartNumberingAfterBreak="0">
+  <w:abstractNum w:abstractNumId="11" w15:restartNumberingAfterBreak="0">
     <w:nsid w:val="5BEF3308"/>
     <w:multiLevelType w:val="hybridMultilevel"/>
     <w:tmpl w:val="EEA0FF18"/>
@@ -2892,14 +6695,213 @@
       </w:pPr>
     </w:lvl>
   </w:abstractNum>
+  <w:abstractNum w:abstractNumId="12" w15:restartNumberingAfterBreak="0">
+    <w:nsid w:val="5FB90572"/>
+    <w:multiLevelType w:val="hybridMultilevel"/>
+    <w:tmpl w:val="EEA0FF18"/>
+    <w:lvl w:ilvl="0" w:tplc="0409000F">
+      <w:start w:val="1"/>
+      <w:numFmt w:val="decimal"/>
+      <w:lvlText w:val="%1."/>
+      <w:lvlJc w:val="left"/>
+      <w:pPr>
+        <w:ind w:left="360" w:hanging="360"/>
+      </w:pPr>
+    </w:lvl>
+    <w:lvl w:ilvl="1" w:tplc="04090019">
+      <w:start w:val="1"/>
+      <w:numFmt w:val="lowerLetter"/>
+      <w:lvlText w:val="%2."/>
+      <w:lvlJc w:val="left"/>
+      <w:pPr>
+        <w:ind w:left="1080" w:hanging="360"/>
+      </w:pPr>
+    </w:lvl>
+    <w:lvl w:ilvl="2" w:tplc="0409001B">
+      <w:start w:val="1"/>
+      <w:numFmt w:val="lowerRoman"/>
+      <w:lvlText w:val="%3."/>
+      <w:lvlJc w:val="right"/>
+      <w:pPr>
+        <w:ind w:left="1800" w:hanging="180"/>
+      </w:pPr>
+    </w:lvl>
+    <w:lvl w:ilvl="3" w:tplc="0409000F" w:tentative="1">
+      <w:start w:val="1"/>
+      <w:numFmt w:val="decimal"/>
+      <w:lvlText w:val="%4."/>
+      <w:lvlJc w:val="left"/>
+      <w:pPr>
+        <w:ind w:left="2520" w:hanging="360"/>
+      </w:pPr>
+    </w:lvl>
+    <w:lvl w:ilvl="4" w:tplc="04090019" w:tentative="1">
+      <w:start w:val="1"/>
+      <w:numFmt w:val="lowerLetter"/>
+      <w:lvlText w:val="%5."/>
+      <w:lvlJc w:val="left"/>
+      <w:pPr>
+        <w:ind w:left="3240" w:hanging="360"/>
+      </w:pPr>
+    </w:lvl>
+    <w:lvl w:ilvl="5" w:tplc="0409001B" w:tentative="1">
+      <w:start w:val="1"/>
+      <w:numFmt w:val="lowerRoman"/>
+      <w:lvlText w:val="%6."/>
+      <w:lvlJc w:val="right"/>
+      <w:pPr>
+        <w:ind w:left="3960" w:hanging="180"/>
+      </w:pPr>
+    </w:lvl>
+    <w:lvl w:ilvl="6" w:tplc="0409000F" w:tentative="1">
+      <w:start w:val="1"/>
+      <w:numFmt w:val="decimal"/>
+      <w:lvlText w:val="%7."/>
+      <w:lvlJc w:val="left"/>
+      <w:pPr>
+        <w:ind w:left="4680" w:hanging="360"/>
+      </w:pPr>
+    </w:lvl>
+    <w:lvl w:ilvl="7" w:tplc="04090019" w:tentative="1">
+      <w:start w:val="1"/>
+      <w:numFmt w:val="lowerLetter"/>
+      <w:lvlText w:val="%8."/>
+      <w:lvlJc w:val="left"/>
+      <w:pPr>
+        <w:ind w:left="5400" w:hanging="360"/>
+      </w:pPr>
+    </w:lvl>
+    <w:lvl w:ilvl="8" w:tplc="0409001B" w:tentative="1">
+      <w:start w:val="1"/>
+      <w:numFmt w:val="lowerRoman"/>
+      <w:lvlText w:val="%9."/>
+      <w:lvlJc w:val="right"/>
+      <w:pPr>
+        <w:ind w:left="6120" w:hanging="180"/>
+      </w:pPr>
+    </w:lvl>
+  </w:abstractNum>
+  <w:abstractNum w:abstractNumId="13" w15:restartNumberingAfterBreak="0">
+    <w:nsid w:val="75BB6226"/>
+    <w:multiLevelType w:val="hybridMultilevel"/>
+    <w:tmpl w:val="34DC3F92"/>
+    <w:lvl w:ilvl="0" w:tplc="04090001">
+      <w:start w:val="1"/>
+      <w:numFmt w:val="bullet"/>
+      <w:lvlText w:val=""/>
+      <w:lvlJc w:val="left"/>
+      <w:pPr>
+        <w:ind w:left="720" w:hanging="360"/>
+      </w:pPr>
+      <w:rPr>
+        <w:rFonts w:ascii="Symbol" w:hAnsi="Symbol" w:hint="default"/>
+      </w:rPr>
+    </w:lvl>
+    <w:lvl w:ilvl="1" w:tplc="04090003">
+      <w:start w:val="1"/>
+      <w:numFmt w:val="bullet"/>
+      <w:lvlText w:val="o"/>
+      <w:lvlJc w:val="left"/>
+      <w:pPr>
+        <w:ind w:left="1440" w:hanging="360"/>
+      </w:pPr>
+      <w:rPr>
+        <w:rFonts w:ascii="Courier New" w:hAnsi="Courier New" w:cs="Courier New" w:hint="default"/>
+      </w:rPr>
+    </w:lvl>
+    <w:lvl w:ilvl="2" w:tplc="04090005">
+      <w:start w:val="1"/>
+      <w:numFmt w:val="bullet"/>
+      <w:lvlText w:val=""/>
+      <w:lvlJc w:val="left"/>
+      <w:pPr>
+        <w:ind w:left="2160" w:hanging="360"/>
+      </w:pPr>
+      <w:rPr>
+        <w:rFonts w:ascii="Wingdings" w:hAnsi="Wingdings" w:hint="default"/>
+      </w:rPr>
+    </w:lvl>
+    <w:lvl w:ilvl="3" w:tplc="04090001">
+      <w:start w:val="1"/>
+      <w:numFmt w:val="bullet"/>
+      <w:lvlText w:val=""/>
+      <w:lvlJc w:val="left"/>
+      <w:pPr>
+        <w:ind w:left="2880" w:hanging="360"/>
+      </w:pPr>
+      <w:rPr>
+        <w:rFonts w:ascii="Symbol" w:hAnsi="Symbol" w:hint="default"/>
+      </w:rPr>
+    </w:lvl>
+    <w:lvl w:ilvl="4" w:tplc="04090003" w:tentative="1">
+      <w:start w:val="1"/>
+      <w:numFmt w:val="bullet"/>
+      <w:lvlText w:val="o"/>
+      <w:lvlJc w:val="left"/>
+      <w:pPr>
+        <w:ind w:left="3600" w:hanging="360"/>
+      </w:pPr>
+      <w:rPr>
+        <w:rFonts w:ascii="Courier New" w:hAnsi="Courier New" w:cs="Courier New" w:hint="default"/>
+      </w:rPr>
+    </w:lvl>
+    <w:lvl w:ilvl="5" w:tplc="04090005" w:tentative="1">
+      <w:start w:val="1"/>
+      <w:numFmt w:val="bullet"/>
+      <w:lvlText w:val=""/>
+      <w:lvlJc w:val="left"/>
+      <w:pPr>
+        <w:ind w:left="4320" w:hanging="360"/>
+      </w:pPr>
+      <w:rPr>
+        <w:rFonts w:ascii="Wingdings" w:hAnsi="Wingdings" w:hint="default"/>
+      </w:rPr>
+    </w:lvl>
+    <w:lvl w:ilvl="6" w:tplc="04090001" w:tentative="1">
+      <w:start w:val="1"/>
+      <w:numFmt w:val="bullet"/>
+      <w:lvlText w:val=""/>
+      <w:lvlJc w:val="left"/>
+      <w:pPr>
+        <w:ind w:left="5040" w:hanging="360"/>
+      </w:pPr>
+      <w:rPr>
+        <w:rFonts w:ascii="Symbol" w:hAnsi="Symbol" w:hint="default"/>
+      </w:rPr>
+    </w:lvl>
+    <w:lvl w:ilvl="7" w:tplc="04090003" w:tentative="1">
+      <w:start w:val="1"/>
+      <w:numFmt w:val="bullet"/>
+      <w:lvlText w:val="o"/>
+      <w:lvlJc w:val="left"/>
+      <w:pPr>
+        <w:ind w:left="5760" w:hanging="360"/>
+      </w:pPr>
+      <w:rPr>
+        <w:rFonts w:ascii="Courier New" w:hAnsi="Courier New" w:cs="Courier New" w:hint="default"/>
+      </w:rPr>
+    </w:lvl>
+    <w:lvl w:ilvl="8" w:tplc="04090005" w:tentative="1">
+      <w:start w:val="1"/>
+      <w:numFmt w:val="bullet"/>
+      <w:lvlText w:val=""/>
+      <w:lvlJc w:val="left"/>
+      <w:pPr>
+        <w:ind w:left="6480" w:hanging="360"/>
+      </w:pPr>
+      <w:rPr>
+        <w:rFonts w:ascii="Wingdings" w:hAnsi="Wingdings" w:hint="default"/>
+      </w:rPr>
+    </w:lvl>
+  </w:abstractNum>
   <w:num w:numId="1">
-    <w:abstractNumId w:val="8"/>
+    <w:abstractNumId w:val="9"/>
   </w:num>
   <w:num w:numId="2">
     <w:abstractNumId w:val="5"/>
   </w:num>
   <w:num w:numId="3">
-    <w:abstractNumId w:val="10"/>
+    <w:abstractNumId w:val="11"/>
   </w:num>
   <w:num w:numId="4">
     <w:abstractNumId w:val="4"/>
@@ -2911,10 +6913,10 @@
     <w:abstractNumId w:val="1"/>
   </w:num>
   <w:num w:numId="7">
-    <w:abstractNumId w:val="7"/>
+    <w:abstractNumId w:val="8"/>
   </w:num>
   <w:num w:numId="8">
-    <w:abstractNumId w:val="9"/>
+    <w:abstractNumId w:val="10"/>
   </w:num>
   <w:num w:numId="9">
     <w:abstractNumId w:val="6"/>
@@ -2925,11 +6927,20 @@
   <w:num w:numId="11">
     <w:abstractNumId w:val="2"/>
   </w:num>
+  <w:num w:numId="12">
+    <w:abstractNumId w:val="7"/>
+  </w:num>
+  <w:num w:numId="13">
+    <w:abstractNumId w:val="13"/>
+  </w:num>
+  <w:num w:numId="14">
+    <w:abstractNumId w:val="12"/>
+  </w:num>
 </w:numbering>
 </file>
 
 <file path=word/styles.xml><?xml version="1.0" encoding="utf-8"?>
-<w:styles xmlns:mc="http://schemas.openxmlformats.org/markup-compatibility/2006" xmlns:r="http://schemas.openxmlformats.org/officeDocument/2006/relationships" xmlns:w="http://schemas.openxmlformats.org/wordprocessingml/2006/main" xmlns:w14="http://schemas.microsoft.com/office/word/2010/wordml" xmlns:w15="http://schemas.microsoft.com/office/word/2012/wordml" xmlns:w16cid="http://schemas.microsoft.com/office/word/2016/wordml/cid" xmlns:w16se="http://schemas.microsoft.com/office/word/2015/wordml/symex" mc:Ignorable="w14 w15 w16se w16cid">
+<w:styles xmlns:mc="http://schemas.openxmlformats.org/markup-compatibility/2006" xmlns:r="http://schemas.openxmlformats.org/officeDocument/2006/relationships" xmlns:w="http://schemas.openxmlformats.org/wordprocessingml/2006/main" xmlns:w14="http://schemas.microsoft.com/office/word/2010/wordml" xmlns:w15="http://schemas.microsoft.com/office/word/2012/wordml" mc:Ignorable="w14 w15">
   <w:docDefaults>
     <w:rPrDefault>
       <w:rPr>
@@ -2941,7 +6952,7 @@
     </w:rPrDefault>
     <w:pPrDefault/>
   </w:docDefaults>
-  <w:latentStyles w:defLockedState="0" w:defUIPriority="99" w:defSemiHidden="0" w:defUnhideWhenUsed="0" w:defQFormat="0" w:count="375">
+  <w:latentStyles w:defLockedState="0" w:defUIPriority="99" w:defSemiHidden="0" w:defUnhideWhenUsed="0" w:defQFormat="0" w:count="371">
     <w:lsdException w:name="Normal" w:uiPriority="0" w:qFormat="1"/>
     <w:lsdException w:name="heading 1" w:uiPriority="9" w:qFormat="1"/>
     <w:lsdException w:name="heading 2" w:semiHidden="1" w:uiPriority="9" w:unhideWhenUsed="1" w:qFormat="1"/>
@@ -3313,8 +7324,6 @@
     <w:lsdException w:name="List Table 5 Dark Accent 6" w:uiPriority="50"/>
     <w:lsdException w:name="List Table 6 Colorful Accent 6" w:uiPriority="51"/>
     <w:lsdException w:name="List Table 7 Colorful Accent 6" w:uiPriority="52"/>
-    <w:lsdException w:name="Mention" w:semiHidden="1" w:unhideWhenUsed="1"/>
-    <w:lsdException w:name="Smart Hyperlink" w:semiHidden="1" w:unhideWhenUsed="1"/>
   </w:latentStyles>
   <w:style w:type="paragraph" w:default="1" w:styleId="Normal">
     <w:name w:val="Normal"/>
@@ -3339,6 +7348,28 @@
       <w:color w:val="2F5496" w:themeColor="accent1" w:themeShade="BF"/>
       <w:sz w:val="32"/>
       <w:szCs w:val="32"/>
+    </w:rPr>
+  </w:style>
+  <w:style w:type="paragraph" w:styleId="Heading2">
+    <w:name w:val="heading 2"/>
+    <w:basedOn w:val="Normal"/>
+    <w:next w:val="Normal"/>
+    <w:link w:val="Heading2Char"/>
+    <w:uiPriority w:val="9"/>
+    <w:unhideWhenUsed/>
+    <w:qFormat/>
+    <w:rsid w:val="00254042"/>
+    <w:pPr>
+      <w:keepNext/>
+      <w:keepLines/>
+      <w:spacing w:before="40"/>
+      <w:outlineLvl w:val="1"/>
+    </w:pPr>
+    <w:rPr>
+      <w:rFonts w:asciiTheme="majorHAnsi" w:eastAsiaTheme="majorEastAsia" w:hAnsiTheme="majorHAnsi" w:cstheme="majorBidi"/>
+      <w:color w:val="2F5496" w:themeColor="accent1" w:themeShade="BF"/>
+      <w:sz w:val="26"/>
+      <w:szCs w:val="26"/>
     </w:rPr>
   </w:style>
   <w:style w:type="character" w:default="1" w:styleId="DefaultParagraphFont">
@@ -3468,6 +7499,54 @@
     <w:name w:val="s1"/>
     <w:basedOn w:val="DefaultParagraphFont"/>
     <w:rsid w:val="001940D1"/>
+  </w:style>
+  <w:style w:type="character" w:customStyle="1" w:styleId="Heading2Char">
+    <w:name w:val="Heading 2 Char"/>
+    <w:basedOn w:val="DefaultParagraphFont"/>
+    <w:link w:val="Heading2"/>
+    <w:uiPriority w:val="9"/>
+    <w:rsid w:val="00254042"/>
+    <w:rPr>
+      <w:rFonts w:asciiTheme="majorHAnsi" w:eastAsiaTheme="majorEastAsia" w:hAnsiTheme="majorHAnsi" w:cstheme="majorBidi"/>
+      <w:color w:val="2F5496" w:themeColor="accent1" w:themeShade="BF"/>
+      <w:sz w:val="26"/>
+      <w:szCs w:val="26"/>
+    </w:rPr>
+  </w:style>
+  <w:style w:type="table" w:styleId="TableGrid">
+    <w:name w:val="Table Grid"/>
+    <w:basedOn w:val="TableNormal"/>
+    <w:uiPriority w:val="39"/>
+    <w:rsid w:val="002F09C3"/>
+    <w:tblPr>
+      <w:tblBorders>
+        <w:top w:val="single" w:sz="4" w:space="0" w:color="auto"/>
+        <w:left w:val="single" w:sz="4" w:space="0" w:color="auto"/>
+        <w:bottom w:val="single" w:sz="4" w:space="0" w:color="auto"/>
+        <w:right w:val="single" w:sz="4" w:space="0" w:color="auto"/>
+        <w:insideH w:val="single" w:sz="4" w:space="0" w:color="auto"/>
+        <w:insideV w:val="single" w:sz="4" w:space="0" w:color="auto"/>
+      </w:tblBorders>
+    </w:tblPr>
+  </w:style>
+  <w:style w:type="paragraph" w:styleId="Caption">
+    <w:name w:val="caption"/>
+    <w:basedOn w:val="Normal"/>
+    <w:next w:val="Normal"/>
+    <w:uiPriority w:val="35"/>
+    <w:unhideWhenUsed/>
+    <w:qFormat/>
+    <w:rsid w:val="00AE5057"/>
+    <w:pPr>
+      <w:spacing w:after="200"/>
+    </w:pPr>
+    <w:rPr>
+      <w:i/>
+      <w:iCs/>
+      <w:color w:val="44546A" w:themeColor="text2"/>
+      <w:sz w:val="18"/>
+      <w:szCs w:val="18"/>
+    </w:rPr>
   </w:style>
 </w:styles>
 </file>

</xml_diff>